<commit_message>
Updates to the Group project doc
</commit_message>
<xml_diff>
--- a/Group Project/COSC 647.docx
+++ b/Group Project/COSC 647.docx
@@ -1,6 +1,6 @@
 
 <file path=word/document.xml><?xml version="1.0" encoding="utf-8"?>
-<w:document xmlns:wpc="http://schemas.microsoft.com/office/word/2010/wordprocessingCanvas" xmlns:mc="http://schemas.openxmlformats.org/markup-compatibility/2006" xmlns:o="urn:schemas-microsoft-com:office:office" xmlns:r="http://schemas.openxmlformats.org/officeDocument/2006/relationships" xmlns:m="http://schemas.openxmlformats.org/officeDocument/2006/math" xmlns:v="urn:schemas-microsoft-com:vml" xmlns:wp14="http://schemas.microsoft.com/office/word/2010/wordprocessingDrawing" xmlns:wp="http://schemas.openxmlformats.org/drawingml/2006/wordprocessingDrawing" xmlns:w10="urn:schemas-microsoft-com:office:word" xmlns:w="http://schemas.openxmlformats.org/wordprocessingml/2006/main" xmlns:w14="http://schemas.microsoft.com/office/word/2010/wordml" xmlns:w15="http://schemas.microsoft.com/office/word/2012/wordml" xmlns:wpg="http://schemas.microsoft.com/office/word/2010/wordprocessingGroup" xmlns:wpi="http://schemas.microsoft.com/office/word/2010/wordprocessingInk" xmlns:wne="http://schemas.microsoft.com/office/word/2006/wordml" xmlns:wps="http://schemas.microsoft.com/office/word/2010/wordprocessingShape" mc:Ignorable="w14 w15 wp14">
+<w:document xmlns:wpc="http://schemas.microsoft.com/office/word/2010/wordprocessingCanvas" xmlns:mc="http://schemas.openxmlformats.org/markup-compatibility/2006" xmlns:o="urn:schemas-microsoft-com:office:office" xmlns:r="http://schemas.openxmlformats.org/officeDocument/2006/relationships" xmlns:m="http://schemas.openxmlformats.org/officeDocument/2006/math" xmlns:v="urn:schemas-microsoft-com:vml" xmlns:wp14="http://schemas.microsoft.com/office/word/2010/wordprocessingDrawing" xmlns:wp="http://schemas.openxmlformats.org/drawingml/2006/wordprocessingDrawing" xmlns:w10="urn:schemas-microsoft-com:office:word" xmlns:w="http://schemas.openxmlformats.org/wordprocessingml/2006/main" xmlns:w14="http://schemas.microsoft.com/office/word/2010/wordml" xmlns:wpg="http://schemas.microsoft.com/office/word/2010/wordprocessingGroup" xmlns:wpi="http://schemas.microsoft.com/office/word/2010/wordprocessingInk" xmlns:wne="http://schemas.microsoft.com/office/word/2006/wordml" xmlns:wps="http://schemas.microsoft.com/office/word/2010/wordprocessingShape" mc:Ignorable="w14 wp14">
   <w:body>
     <w:p>
       <w:pPr>
@@ -14,7 +14,7 @@
     <w:p>
       <w:pPr>
         <w:sectPr>
-          <w:footerReference w:type="even" r:id="rId8"/>
+          <w:footerReference w:type="even" r:id="rId9"/>
           <w:pgSz w:w="12240" w:h="15840" w:code="1"/>
           <w:pgMar w:top="1080" w:right="1080" w:bottom="1440" w:left="1080" w:header="720" w:footer="720" w:gutter="0"/>
           <w:cols w:space="720"/>
@@ -321,7 +321,21 @@
         <w:rPr>
           <w:color w:val="FF0000"/>
         </w:rPr>
-        <w:t xml:space="preserve">Security; Stagefright; </w:t>
+        <w:t xml:space="preserve">Security; </w:t>
+      </w:r>
+      <w:proofErr w:type="spellStart"/>
+      <w:r>
+        <w:rPr>
+          <w:color w:val="FF0000"/>
+        </w:rPr>
+        <w:t>Stagefright</w:t>
+      </w:r>
+      <w:proofErr w:type="spellEnd"/>
+      <w:r>
+        <w:rPr>
+          <w:color w:val="FF0000"/>
+        </w:rPr>
+        <w:t xml:space="preserve">; </w:t>
       </w:r>
       <w:proofErr w:type="spellStart"/>
       <w:r>
@@ -349,7 +363,41 @@
         <w:rPr>
           <w:color w:val="FF0000"/>
         </w:rPr>
-        <w:t>); Android Open Source Project (AOSP);</w:t>
+        <w:t>); Android Open Source Project (</w:t>
+      </w:r>
+      <w:proofErr w:type="spellStart"/>
+      <w:r>
+        <w:rPr>
+          <w:color w:val="FF0000"/>
+        </w:rPr>
+        <w:t>AOSP</w:t>
+      </w:r>
+      <w:proofErr w:type="spellEnd"/>
+      <w:r>
+        <w:rPr>
+          <w:color w:val="FF0000"/>
+        </w:rPr>
+        <w:t>);</w:t>
+      </w:r>
+      <w:r>
+        <w:rPr>
+          <w:color w:val="FF0000"/>
+        </w:rPr>
+        <w:t xml:space="preserve"> </w:t>
+      </w:r>
+      <w:proofErr w:type="spellStart"/>
+      <w:r>
+        <w:rPr>
+          <w:color w:val="FF0000"/>
+        </w:rPr>
+        <w:t>SMS</w:t>
+      </w:r>
+      <w:proofErr w:type="spellEnd"/>
+      <w:r>
+        <w:rPr>
+          <w:color w:val="FF0000"/>
+        </w:rPr>
+        <w:t>; MMS</w:t>
       </w:r>
     </w:p>
     <w:p>
@@ -387,13 +435,7 @@
         <w:t>) recently discovered an Android OS vulnerability. To exploit this vulnerability, the attacker merely needs access to the phone’s mobile number and can gain remote code execution privileges. The Android Open Source Project (AOSP) contains a media library named Stagefright at its core which is responsible for processing of all multimedia files (videos, audio, and documents).</w:t>
       </w:r>
       <w:r>
-        <w:t xml:space="preserve"> When dealing with multimedia files time is of the essence</w:t>
-      </w:r>
-      <w:r>
         <w:t xml:space="preserve"> </w:t>
-      </w:r>
-      <w:r>
-        <w:t xml:space="preserve">and speed of processing is a high priority. As such, the Stagefright library was not written in Java or a similar more memory-safe language, but instead was based in C++, which is more apt to suffer from memory corruption. </w:t>
       </w:r>
     </w:p>
     <w:p>
@@ -406,10 +448,42 @@
         <w:t xml:space="preserve">The </w:t>
       </w:r>
       <w:r>
-        <w:t>vulnerability found in Stagefright</w:t>
-      </w:r>
-      <w:r>
-        <w:t xml:space="preserve"> exploits memory </w:t>
+        <w:t xml:space="preserve">vulnerability found in </w:t>
+      </w:r>
+      <w:proofErr w:type="spellStart"/>
+      <w:r>
+        <w:t>Stagefright</w:t>
+      </w:r>
+      <w:proofErr w:type="spellEnd"/>
+      <w:r>
+        <w:t xml:space="preserve"> </w:t>
+      </w:r>
+      <w:r>
+        <w:t xml:space="preserve">is especially dangerous because it requires no interaction from the device user. Multimedia files </w:t>
+      </w:r>
+      <w:proofErr w:type="gramStart"/>
+      <w:r>
+        <w:t>are pre-processed</w:t>
+      </w:r>
+      <w:proofErr w:type="gramEnd"/>
+      <w:r>
+        <w:t xml:space="preserve"> by </w:t>
+      </w:r>
+      <w:proofErr w:type="spellStart"/>
+      <w:r>
+        <w:t>Stagefright</w:t>
+      </w:r>
+      <w:proofErr w:type="spellEnd"/>
+      <w:r>
+        <w:t xml:space="preserve"> as they are received to insure they are ready for use/viewing when the device user needs them. </w:t>
+      </w:r>
+      <w:proofErr w:type="gramStart"/>
+      <w:r>
+        <w:t>This pre-processing causes</w:t>
+      </w:r>
+      <w:proofErr w:type="gramEnd"/>
+      <w:r>
+        <w:t xml:space="preserve"> any malicious code embedded in the multimedia file to be executed even before the multimedia file is accessed by the device user.</w:t>
       </w:r>
     </w:p>
     <w:p>
@@ -426,164 +500,23 @@
         <w:rPr>
           <w:color w:val="FF0000"/>
         </w:rPr>
-        <w:t>proceedings</w:t>
+        <w:t>&lt;Write more here?&gt;</w:t>
       </w:r>
       <w:proofErr w:type="gramEnd"/>
-      <w:r>
-        <w:rPr>
-          <w:color w:val="FF0000"/>
-        </w:rPr>
-        <w:t xml:space="preserve"> are the records of the conference. ACM hopes to give these conference by-products a single, high-quality appearance. To do this, we ask that authors follow some simple guidelines. In essence, we ask you to make your paper look exactly like this document. The easiest way to do this is simply to download a template from [2], and replace the content with your own material.</w:t>
-      </w:r>
     </w:p>
     <w:p>
       <w:pPr>
         <w:pStyle w:val="Heading1"/>
         <w:spacing w:before="120"/>
-        <w:rPr>
-          <w:color w:val="FF0000"/>
-        </w:rPr>
-      </w:pPr>
-      <w:r>
-        <w:rPr>
-          <w:color w:val="FF0000"/>
-        </w:rPr>
-        <w:t>PAGE SIZE</w:t>
-      </w:r>
-    </w:p>
-    <w:p>
-      <w:pPr>
-        <w:pStyle w:val="BodyTextIndent"/>
-        <w:spacing w:after="120"/>
-        <w:ind w:firstLine="0"/>
-        <w:rPr>
-          <w:color w:val="FF0000"/>
-        </w:rPr>
-      </w:pPr>
-      <w:r>
-        <w:rPr>
-          <w:color w:val="FF0000"/>
-        </w:rPr>
-        <w:t>All material on each page shoul</w:t>
-      </w:r>
-      <w:r>
-        <w:rPr>
-          <w:color w:val="FF0000"/>
-        </w:rPr>
-        <w:t>d fit within a rectangle of 18</w:t>
-      </w:r>
-      <w:r>
-        <w:rPr>
-          <w:color w:val="FF0000"/>
-        </w:rPr>
-        <w:t xml:space="preserve"> </w:t>
-      </w:r>
-      <w:r>
-        <w:rPr>
-          <w:color w:val="FF0000"/>
-        </w:rPr>
-        <w:t>×</w:t>
-      </w:r>
-      <w:r>
-        <w:rPr>
-          <w:color w:val="FF0000"/>
-        </w:rPr>
-        <w:t xml:space="preserve"> </w:t>
-      </w:r>
-      <w:r>
-        <w:rPr>
-          <w:color w:val="FF0000"/>
-        </w:rPr>
-        <w:t>23.5 cm (7"</w:t>
-      </w:r>
-      <w:r>
-        <w:rPr>
-          <w:color w:val="FF0000"/>
-        </w:rPr>
-        <w:t xml:space="preserve"> </w:t>
-      </w:r>
-      <w:r>
-        <w:rPr>
-          <w:color w:val="FF0000"/>
-        </w:rPr>
-        <w:t>×</w:t>
-      </w:r>
-      <w:r>
-        <w:rPr>
-          <w:color w:val="FF0000"/>
-        </w:rPr>
-        <w:t xml:space="preserve"> </w:t>
-      </w:r>
-      <w:r>
-        <w:rPr>
-          <w:color w:val="FF0000"/>
-        </w:rPr>
-        <w:t>9.25"), cent</w:t>
-      </w:r>
-      <w:r>
-        <w:rPr>
-          <w:color w:val="FF0000"/>
-        </w:rPr>
-        <w:t>ered on the page, beginning 1.9</w:t>
-      </w:r>
-      <w:r>
-        <w:rPr>
-          <w:color w:val="FF0000"/>
-        </w:rPr>
-        <w:t xml:space="preserve"> cm (</w:t>
-      </w:r>
-      <w:r>
-        <w:rPr>
-          <w:color w:val="FF0000"/>
-        </w:rPr>
-        <w:t>0.75</w:t>
-      </w:r>
-      <w:r>
-        <w:rPr>
-          <w:color w:val="FF0000"/>
-        </w:rPr>
-        <w:t>") from the top of the page and ending with 2.54 cm (1") from the bottom.  The right and lef</w:t>
-      </w:r>
-      <w:r>
-        <w:rPr>
-          <w:color w:val="FF0000"/>
-        </w:rPr>
-        <w:t>t margins should be 1.9 cm (.75"</w:t>
-      </w:r>
-      <w:r>
-        <w:rPr>
-          <w:color w:val="FF0000"/>
-        </w:rPr>
-        <w:t xml:space="preserve">).  </w:t>
-      </w:r>
-      <w:r>
-        <w:rPr>
-          <w:color w:val="FF0000"/>
-        </w:rPr>
-        <w:br w:type="column"/>
-      </w:r>
-      <w:r>
-        <w:rPr>
-          <w:color w:val="FF0000"/>
-        </w:rPr>
-        <w:lastRenderedPageBreak/>
-        <w:t>The text should be in two 8.45 cm (3.33") columns with a .83 cm (.33") gutter.</w:t>
-      </w:r>
-    </w:p>
-    <w:p>
-      <w:pPr>
-        <w:pStyle w:val="Heading1"/>
-        <w:spacing w:before="120"/>
-        <w:rPr>
-          <w:color w:val="FF0000"/>
-        </w:rPr>
-      </w:pPr>
-      <w:r>
-        <w:rPr>
-          <w:color w:val="FF0000"/>
-        </w:rPr>
-        <w:t>TYPESET TEXT</w:t>
-      </w:r>
+      </w:pPr>
+      <w:r>
+        <w:t xml:space="preserve">BACKGROUND ON </w:t>
+      </w:r>
+      <w:proofErr w:type="spellStart"/>
+      <w:r>
+        <w:t>STAGEFRIGHT</w:t>
+      </w:r>
+      <w:proofErr w:type="spellEnd"/>
     </w:p>
     <w:p>
       <w:pPr>
@@ -615,15 +548,77 @@
         <w:pStyle w:val="BodyTextIndent"/>
         <w:spacing w:after="120"/>
         <w:ind w:firstLine="0"/>
-        <w:rPr>
-          <w:color w:val="FF0000"/>
-        </w:rPr>
-      </w:pPr>
-      <w:r>
-        <w:rPr>
-          <w:color w:val="FF0000"/>
-        </w:rPr>
-        <w:t>Please use a 9-point Times Roman font, or other Roman font with serifs, as close as possible in appearance to Times Roman in which these guidelines have been set. The goal is to have a 9-point text, as you see here. Please use sans-serif or non-proportional fonts only for special purposes, such as distinguishing source code text. If Times Roman is not available, try the font named Computer Modern Roman. On a Macintosh, use the font named Times.  Right margins should be justified, not ragged.</w:t>
+      </w:pPr>
+      <w:r>
+        <w:t xml:space="preserve">The VP of Platform Research and Exploitation at </w:t>
+      </w:r>
+      <w:proofErr w:type="spellStart"/>
+      <w:r>
+        <w:t>Zimperium</w:t>
+      </w:r>
+      <w:proofErr w:type="spellEnd"/>
+      <w:r>
+        <w:t xml:space="preserve"> </w:t>
+      </w:r>
+      <w:proofErr w:type="spellStart"/>
+      <w:r>
+        <w:t>zLabs</w:t>
+      </w:r>
+      <w:proofErr w:type="spellEnd"/>
+      <w:r>
+        <w:t>, Joshua J. Drake discovered the vulnerability after delving into the inner workings of the Android OS.</w:t>
+      </w:r>
+    </w:p>
+    <w:p>
+      <w:pPr>
+        <w:pStyle w:val="BodyTextIndent"/>
+        <w:spacing w:after="120"/>
+        <w:ind w:firstLine="0"/>
+      </w:pPr>
+      <w:r>
+        <w:t xml:space="preserve">When dealing with multimedia files time is of the essence and speed of processing is a high priority. As such, the </w:t>
+      </w:r>
+      <w:proofErr w:type="spellStart"/>
+      <w:r>
+        <w:t>Stagefright</w:t>
+      </w:r>
+      <w:proofErr w:type="spellEnd"/>
+      <w:r>
+        <w:t xml:space="preserve"> library </w:t>
+      </w:r>
+      <w:proofErr w:type="gramStart"/>
+      <w:r>
+        <w:t>was not written</w:t>
+      </w:r>
+      <w:proofErr w:type="gramEnd"/>
+      <w:r>
+        <w:t xml:space="preserve"> in Java or a similar more memory-safe language, but instead was based in C++, which is more apt to suffe</w:t>
+      </w:r>
+      <w:r>
+        <w:t>r from memory corruption.</w:t>
+      </w:r>
+    </w:p>
+    <w:p>
+      <w:pPr>
+        <w:pStyle w:val="BodyTextIndent"/>
+        <w:spacing w:after="120"/>
+        <w:ind w:firstLine="0"/>
+        <w:rPr>
+          <w:color w:val="FF0000"/>
+        </w:rPr>
+      </w:pPr>
+      <w:r>
+        <w:rPr>
+          <w:color w:val="FF0000"/>
+        </w:rPr>
+        <w:t xml:space="preserve">Please use a 9-point Times Roman font, or other Roman font with serifs, as close as possible in appearance to Times Roman in which these guidelines have been set. The goal is to have a 9-point text, as you see here. Please use sans-serif or non-proportional fonts only for special purposes, such as distinguishing source code text. If Times Roman is not available, try the font named Computer Modern Roman. On a Macintosh, </w:t>
+      </w:r>
+      <w:r>
+        <w:rPr>
+          <w:color w:val="FF0000"/>
+        </w:rPr>
+        <w:lastRenderedPageBreak/>
+        <w:t>use the font named Times.  Right margins should be justified, not ragged.</w:t>
       </w:r>
     </w:p>
     <w:p>
@@ -638,7 +633,7 @@
         <w:rPr>
           <w:color w:val="FF0000"/>
         </w:rPr>
-        <w:t>Title and Authors</w:t>
+        <w:t>Potential Disaster</w:t>
       </w:r>
     </w:p>
     <w:p>
@@ -652,7 +647,41 @@
         <w:rPr>
           <w:color w:val="FF0000"/>
         </w:rPr>
-        <w:t>The title (Helvetica 18-point bold), authors' names (Helvetica 12-point) and affiliations (Helvetica 10-point) run across the full width of the page – one column wide. We also recommend phone number (Helvetica 10-point) and e-mail address (Helvetica 12-point). See the top of this page for three addresses. If only one address is needed, center all address text. For two addresses, use two centered tabs, and so on. For more than three authors, you may have to improvise.</w:t>
+        <w:t xml:space="preserve">The </w:t>
+      </w:r>
+      <w:proofErr w:type="spellStart"/>
+      <w:r>
+        <w:rPr>
+          <w:color w:val="FF0000"/>
+        </w:rPr>
+        <w:t>Stagefright</w:t>
+      </w:r>
+      <w:proofErr w:type="spellEnd"/>
+      <w:r>
+        <w:rPr>
+          <w:color w:val="FF0000"/>
+        </w:rPr>
+        <w:t xml:space="preserve"> vulnerability is said to </w:t>
+      </w:r>
+      <w:proofErr w:type="gramStart"/>
+      <w:r>
+        <w:rPr>
+          <w:color w:val="FF0000"/>
+        </w:rPr>
+        <w:t>effect</w:t>
+      </w:r>
+      <w:proofErr w:type="gramEnd"/>
+      <w:r>
+        <w:rPr>
+          <w:color w:val="FF0000"/>
+        </w:rPr>
+        <w:t xml:space="preserve"> 95% of all Android devices, an estimated 950 million</w:t>
+      </w:r>
+      <w:r>
+        <w:rPr>
+          <w:color w:val="FF0000"/>
+        </w:rPr>
+        <w:t>.</w:t>
       </w:r>
       <w:r>
         <w:rPr>
@@ -660,6 +689,49 @@
           <w:color w:val="FF0000"/>
         </w:rPr>
         <w:footnoteReference w:id="1"/>
+      </w:r>
+      <w:r>
+        <w:rPr>
+          <w:color w:val="FF0000"/>
+        </w:rPr>
+        <w:t xml:space="preserve"> </w:t>
+      </w:r>
+      <w:proofErr w:type="spellStart"/>
+      <w:r>
+        <w:rPr>
+          <w:color w:val="FF0000"/>
+        </w:rPr>
+        <w:t>Ther</w:t>
+      </w:r>
+      <w:proofErr w:type="spellEnd"/>
+    </w:p>
+    <w:p>
+      <w:pPr>
+        <w:spacing w:after="120"/>
+        <w:rPr>
+          <w:color w:val="FF0000"/>
+        </w:rPr>
+      </w:pPr>
+      <w:proofErr w:type="gramStart"/>
+      <w:r>
+        <w:rPr>
+          <w:color w:val="FF0000"/>
+        </w:rPr>
+        <w:t>title</w:t>
+      </w:r>
+      <w:proofErr w:type="gramEnd"/>
+      <w:r>
+        <w:rPr>
+          <w:color w:val="FF0000"/>
+        </w:rPr>
+        <w:t xml:space="preserve"> (Helvetica 18-point bold), authors' names (Helvetica 12-point) and affiliations (Helvetica 10-point) run across the full width of the page – one column wide. We also recommend phone number (Helvetica 10-point) and e-mail address (Helvetica 12-point). See the top of this page for three addresses. If only one address is needed, center all address text. For two addresses, use two centered tabs, and so on. For more than three authors, you may have to improvise.</w:t>
+      </w:r>
+      <w:r>
+        <w:rPr>
+          <w:rStyle w:val="FootnoteReference"/>
+          <w:color w:val="FF0000"/>
+        </w:rPr>
+        <w:footnoteReference w:id="2"/>
       </w:r>
     </w:p>
     <w:p>
@@ -1207,14 +1279,7 @@
         <w:rPr>
           <w:color w:val="FF0000"/>
         </w:rPr>
-        <w:t xml:space="preserve">of some typical reference </w:t>
-      </w:r>
-      <w:r>
-        <w:rPr>
-          <w:color w:val="FF0000"/>
-        </w:rPr>
-        <w:lastRenderedPageBreak/>
-        <w:t xml:space="preserve">types, in the new “ACM Reference format”, </w:t>
+        <w:t xml:space="preserve">of some typical reference types, in the new “ACM Reference format”, </w:t>
       </w:r>
       <w:r>
         <w:rPr>
@@ -1247,27 +1312,13 @@
         </w:rPr>
         <w:t xml:space="preserve"> Acceptable abbreviations, for journal names, can be found here: </w:t>
       </w:r>
-      <w:hyperlink r:id="rId9" w:history="1">
+      <w:hyperlink r:id="rId10" w:history="1">
         <w:r>
           <w:rPr>
             <w:rStyle w:val="Hyperlink"/>
             <w:color w:val="FF0000"/>
           </w:rPr>
-          <w:t>http://library.caltech.edu/refer</w:t>
-        </w:r>
-        <w:r>
-          <w:rPr>
-            <w:rStyle w:val="Hyperlink"/>
-            <w:color w:val="FF0000"/>
-          </w:rPr>
-          <w:t>e</w:t>
-        </w:r>
-        <w:r>
-          <w:rPr>
-            <w:rStyle w:val="Hyperlink"/>
-            <w:color w:val="FF0000"/>
-          </w:rPr>
-          <w:t>nce/abbreviations/</w:t>
+          <w:t>http://library.caltech.edu/reference/abbreviations/</w:t>
         </w:r>
       </w:hyperlink>
       <w:r>
@@ -1288,6 +1339,7 @@
         <w:rPr>
           <w:color w:val="FF0000"/>
         </w:rPr>
+        <w:lastRenderedPageBreak/>
         <w:t>The references are also in 9 pt., but that section (see Section 7) is ragged right. References should be published materials accessible to the public. Internal technical reports may be cited only if they are easily accessible (i.e. you can give the address to obtain the report within your citation) and may be obtained by any reader. Proprietary information may not be cited. Private communications should be acknowledged, not referenced  (e.g., “[Robertson, personal communication]”).</w:t>
       </w:r>
     </w:p>
@@ -1319,7 +1371,35 @@
         <w:rPr>
           <w:color w:val="FF0000"/>
         </w:rPr>
-        <w:t>Do not include headers, footers or page numbers in your submission. These will be added when the publications are assembled.</w:t>
+        <w:t xml:space="preserve">Do not include headers, </w:t>
+      </w:r>
+      <w:proofErr w:type="gramStart"/>
+      <w:r>
+        <w:rPr>
+          <w:color w:val="FF0000"/>
+        </w:rPr>
+        <w:t>footers</w:t>
+      </w:r>
+      <w:proofErr w:type="gramEnd"/>
+      <w:r>
+        <w:rPr>
+          <w:color w:val="FF0000"/>
+        </w:rPr>
+        <w:t xml:space="preserve"> or page numbers in your submission. These </w:t>
+      </w:r>
+      <w:proofErr w:type="gramStart"/>
+      <w:r>
+        <w:rPr>
+          <w:color w:val="FF0000"/>
+        </w:rPr>
+        <w:t>will be added</w:t>
+      </w:r>
+      <w:proofErr w:type="gramEnd"/>
+      <w:r>
+        <w:rPr>
+          <w:color w:val="FF0000"/>
+        </w:rPr>
+        <w:t xml:space="preserve"> when the publications are assembled.</w:t>
       </w:r>
     </w:p>
     <w:p>
@@ -1334,51 +1414,16 @@
         <w:rPr>
           <w:color w:val="FF0000"/>
         </w:rPr>
-        <w:t>FIGURES/CAPTIONS</w:t>
-      </w:r>
-    </w:p>
-    <w:p>
-      <w:pPr>
-        <w:spacing w:after="120"/>
-        <w:rPr>
-          <w:color w:val="FF0000"/>
-        </w:rPr>
-      </w:pPr>
-      <w:r>
-        <w:rPr>
-          <w:color w:val="FF0000"/>
-        </w:rPr>
-        <w:t>Place Tables/Figures/Images in text as close to the reference as possible (see Figure 1).  It may extend across both columns to a maximum width of 17.78 cm (7”).</w:t>
-      </w:r>
-    </w:p>
-    <w:p>
-      <w:pPr>
-        <w:spacing w:after="120"/>
-        <w:rPr>
-          <w:color w:val="FF0000"/>
-        </w:rPr>
-      </w:pPr>
-      <w:r>
-        <w:rPr>
-          <w:color w:val="FF0000"/>
-        </w:rPr>
-        <w:t>Captions should be Times New Roman 9-point bold.  They should be numbered (e.g., “Table 1” or “Figure 2”), please note that the word for Table and Figure are spelled out. Figure’s captions should be centered beneath the image or picture, and Table captions should be centered above the table body.</w:t>
-      </w:r>
-    </w:p>
-    <w:p>
-      <w:pPr>
-        <w:pStyle w:val="Heading1"/>
-        <w:spacing w:before="120"/>
-        <w:rPr>
-          <w:color w:val="FF0000"/>
-        </w:rPr>
-      </w:pPr>
-      <w:r>
-        <w:rPr>
-          <w:color w:val="FF0000"/>
-        </w:rPr>
-        <w:t>SECTIONS</w:t>
-      </w:r>
+        <w:t xml:space="preserve">BACKGROUND ON </w:t>
+      </w:r>
+      <w:proofErr w:type="spellStart"/>
+      <w:r>
+        <w:rPr>
+          <w:color w:val="FF0000"/>
+        </w:rPr>
+        <w:t>STAGEFRIGHT</w:t>
+      </w:r>
+      <w:proofErr w:type="spellEnd"/>
     </w:p>
     <w:p>
       <w:pPr>
@@ -1386,44 +1431,95 @@
         <w:spacing w:after="120"/>
         <w:ind w:firstLine="0"/>
         <w:rPr>
-          <w:rFonts w:cs="Miriam"/>
-          <w:b/>
-          <w:bCs/>
-          <w:color w:val="FF0000"/>
-          <w:szCs w:val="18"/>
-          <w:lang w:eastAsia="en-AU"/>
-        </w:rPr>
-      </w:pPr>
-    </w:p>
-    <w:p>
-      <w:pPr>
-        <w:pStyle w:val="BodyTextIndent"/>
+          <w:color w:val="FF0000"/>
+        </w:rPr>
+      </w:pPr>
+      <w:r>
+        <w:rPr>
+          <w:color w:val="FF0000"/>
+        </w:rPr>
+        <w:t>All material on each page should fit within a rectangle of 18 × 23.5 cm (7" × 9.25"), centered on the page, beginning 1.9 cm (0.75") from the top of the page and ending with 2.54 cm (1") from the bottom</w:t>
+      </w:r>
+      <w:proofErr w:type="gramStart"/>
+      <w:r>
+        <w:rPr>
+          <w:color w:val="FF0000"/>
+        </w:rPr>
+        <w:t xml:space="preserve">.  </w:t>
+      </w:r>
+      <w:proofErr w:type="gramEnd"/>
+      <w:r>
+        <w:rPr>
+          <w:color w:val="FF0000"/>
+        </w:rPr>
+        <w:t>The right and left margins should be 1.9 cm (.75")</w:t>
+      </w:r>
+      <w:proofErr w:type="gramStart"/>
+      <w:r>
+        <w:rPr>
+          <w:color w:val="FF0000"/>
+        </w:rPr>
+        <w:t xml:space="preserve">.  </w:t>
+      </w:r>
+      <w:proofErr w:type="gramEnd"/>
+      <w:r>
+        <w:rPr>
+          <w:color w:val="FF0000"/>
+        </w:rPr>
+        <w:t>The text should be in two 8.45 cm (3.33") columns with a .83 cm (.33") gutter.</w:t>
+      </w:r>
+    </w:p>
+    <w:p>
+      <w:pPr>
+        <w:pStyle w:val="Heading1"/>
+        <w:spacing w:before="120"/>
+        <w:rPr>
+          <w:color w:val="FF0000"/>
+        </w:rPr>
+      </w:pPr>
+      <w:r>
+        <w:rPr>
+          <w:color w:val="FF0000"/>
+        </w:rPr>
+        <w:t>FIGURES/CAPTIONS</w:t>
+      </w:r>
+    </w:p>
+    <w:p>
+      <w:pPr>
         <w:spacing w:after="120"/>
-        <w:ind w:firstLine="0"/>
-        <w:rPr>
-          <w:rFonts w:cs="Miriam"/>
-          <w:b/>
-          <w:bCs/>
-          <w:color w:val="FF0000"/>
-          <w:szCs w:val="18"/>
-          <w:lang w:eastAsia="en-AU"/>
-        </w:rPr>
-      </w:pPr>
-    </w:p>
-    <w:p>
-      <w:pPr>
-        <w:pStyle w:val="BodyTextIndent"/>
+        <w:rPr>
+          <w:color w:val="FF0000"/>
+        </w:rPr>
+      </w:pPr>
+      <w:r>
+        <w:rPr>
+          <w:color w:val="FF0000"/>
+        </w:rPr>
+        <w:t>Place Tables/Figures/Images in text as close to the reference as possible (see Figure 1).  It may extend across both columns to a maximum width of 17.78 cm (7”).</w:t>
+      </w:r>
+    </w:p>
+    <w:p>
+      <w:pPr>
         <w:spacing w:after="120"/>
-        <w:ind w:firstLine="0"/>
-        <w:rPr>
-          <w:rFonts w:cs="Miriam"/>
-          <w:b/>
-          <w:bCs/>
-          <w:color w:val="FF0000"/>
-          <w:szCs w:val="18"/>
-          <w:lang w:eastAsia="en-AU"/>
-        </w:rPr>
-      </w:pPr>
+        <w:rPr>
+          <w:color w:val="FF0000"/>
+        </w:rPr>
+      </w:pPr>
+      <w:r>
+        <w:rPr>
+          <w:color w:val="FF0000"/>
+        </w:rPr>
+        <w:t>Captions should be Times New Roman 9-point bold.  They should be numbered (e.g., “Table 1” or “Figure 2”), please note that the word for Table and Figure are spelled out. Figure’s captions should be centered beneath the image or picture, and Table captions should be centered above the table body.</w:t>
+      </w:r>
+    </w:p>
+    <w:p>
+      <w:pPr>
+        <w:pStyle w:val="Heading1"/>
+        <w:spacing w:before="120"/>
+      </w:pPr>
+      <w:r>
+        <w:t>TECHNIQUES FOR REPRODUCTION</w:t>
+      </w:r>
     </w:p>
     <w:p>
       <w:pPr>
@@ -1480,7 +1576,7 @@
                           </pic:cNvPicPr>
                         </pic:nvPicPr>
                         <pic:blipFill>
-                          <a:blip r:embed="rId10">
+                          <a:blip r:embed="rId11">
                             <a:extLst>
                               <a:ext uri="{28A0092B-C50C-407E-A947-70E740481C1C}">
                                 <a14:useLocalDpi xmlns:a14="http://schemas.microsoft.com/office/drawing/2010/main" val="0"/>
@@ -1629,7 +1725,7 @@
           </mc:Choice>
           <mc:Fallback>
             <w:pict>
-              <v:group w14:anchorId="764B980C" id="Group 6" o:spid="_x0000_s1026" style="position:absolute;left:0;text-align:left;margin-left:265.05pt;margin-top:-410.55pt;width:243pt;height:2in;z-index:251657728" coordorigin="6381,1444" coordsize="4860,2880" o:gfxdata="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">
+              <v:group id="Group 6" o:spid="_x0000_s1026" style="position:absolute;left:0;text-align:left;margin-left:265.05pt;margin-top:-410.55pt;width:243pt;height:2in;z-index:251657728" coordorigin="6381,1444" coordsize="4860,2880" o:gfxdata="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">
                 <v:shapetype id="_x0000_t75" coordsize="21600,21600" o:spt="75" o:preferrelative="t" path="m@4@5l@4@11@9@11@9@5xe" filled="f" stroked="f">
                   <v:stroke joinstyle="miter"/>
                   <v:formulas>
@@ -1650,7 +1746,7 @@
                   <o:lock v:ext="edit" aspectratio="t"/>
                 </v:shapetype>
                 <v:shape id="Picture 3" o:spid="_x0000_s1027" type="#_x0000_t75" alt="VRH-after" style="position:absolute;left:6381;top:1444;width:4860;height:2416;visibility:visible;mso-wrap-style:square" o:preferrelative="f" o:gfxdata="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">
-                  <v:imagedata r:id="rId11" o:title="VRH-after"/>
+                  <v:imagedata r:id="rId12" o:title="VRH-after"/>
                 </v:shape>
                 <v:shapetype id="_x0000_t202" coordsize="21600,21600" o:spt="202" path="m,l,21600r21600,l21600,xe">
                   <v:stroke joinstyle="miter"/>
@@ -1712,36 +1808,22 @@
         <w:rPr>
           <w:color w:val="FF0000"/>
         </w:rPr>
-        <w:t>The heading of a section should be in Times New Roman 12-point bold in all-capitals flush left with an additional 6-points of white space above the section head</w:t>
-      </w:r>
-      <w:proofErr w:type="gramStart"/>
-      <w:r>
-        <w:rPr>
-          <w:color w:val="FF0000"/>
-        </w:rPr>
-        <w:t xml:space="preserve">.  </w:t>
-      </w:r>
-      <w:proofErr w:type="gramEnd"/>
-      <w:r>
-        <w:rPr>
-          <w:color w:val="FF0000"/>
-        </w:rPr>
-        <w:t>Sections and subsequent sub- sections should be numbered and flush left. For a section head and a subsection head together (such as Section 3 and subsection 3.1), use no additional space above the subsection head.</w:t>
+        <w:t>&lt;Write text here&gt;</w:t>
+      </w:r>
+      <w:r>
+        <w:rPr>
+          <w:color w:val="FF0000"/>
+        </w:rPr>
+        <w:t>.</w:t>
       </w:r>
     </w:p>
     <w:p>
       <w:pPr>
         <w:pStyle w:val="Heading2"/>
         <w:spacing w:before="120"/>
-        <w:rPr>
-          <w:color w:val="FF0000"/>
-        </w:rPr>
-      </w:pPr>
-      <w:r>
-        <w:rPr>
-          <w:color w:val="FF0000"/>
-        </w:rPr>
-        <w:t>Subsections</w:t>
+      </w:pPr>
+      <w:r>
+        <w:t>Environment</w:t>
       </w:r>
     </w:p>
     <w:p>
@@ -1757,6 +1839,7 @@
         </w:rPr>
         <w:t xml:space="preserve">The heading of subsections should be in Times New Roman 12-point bold with only the initial letters capitalized. (Note: For subsections and subsubsections, a word like </w:t>
       </w:r>
+      <w:proofErr w:type="gramStart"/>
       <w:r>
         <w:rPr>
           <w:i/>
@@ -1768,7 +1851,14 @@
         <w:rPr>
           <w:color w:val="FF0000"/>
         </w:rPr>
-        <w:t xml:space="preserve"> or </w:t>
+        <w:t xml:space="preserve"> or</w:t>
+      </w:r>
+      <w:proofErr w:type="gramEnd"/>
+      <w:r>
+        <w:rPr>
+          <w:color w:val="FF0000"/>
+        </w:rPr>
+        <w:t xml:space="preserve"> </w:t>
       </w:r>
       <w:r>
         <w:rPr>
@@ -1788,15 +1878,20 @@
       <w:pPr>
         <w:pStyle w:val="Heading3"/>
         <w:spacing w:before="120"/>
-        <w:rPr>
-          <w:color w:val="FF0000"/>
-        </w:rPr>
-      </w:pPr>
-      <w:r>
-        <w:rPr>
-          <w:color w:val="FF0000"/>
-        </w:rPr>
-        <w:t>Subsubsections</w:t>
+      </w:pPr>
+      <w:r>
+        <w:t xml:space="preserve">Android </w:t>
+      </w:r>
+      <w:proofErr w:type="spellStart"/>
+      <w:r>
+        <w:t>x86</w:t>
+      </w:r>
+      <w:proofErr w:type="spellEnd"/>
+      <w:r>
+        <w:t xml:space="preserve"> </w:t>
+      </w:r>
+      <w:r>
+        <w:t>OS</w:t>
       </w:r>
     </w:p>
     <w:p>
@@ -1804,30 +1899,59 @@
         <w:pStyle w:val="BodyTextIndent"/>
         <w:spacing w:after="120"/>
         <w:ind w:firstLine="0"/>
-        <w:rPr>
-          <w:color w:val="FF0000"/>
-        </w:rPr>
-      </w:pPr>
-      <w:r>
-        <w:rPr>
-          <w:color w:val="FF0000"/>
-        </w:rPr>
-        <w:t>The heading for subsubsections should be in Times New Roman 11-point italic with initial letters capitalized and 6-points of white space above the subsubsection head.</w:t>
-      </w:r>
-    </w:p>
-    <w:p>
-      <w:pPr>
-        <w:pStyle w:val="Heading4"/>
+      </w:pPr>
+      <w:r>
+        <w:t xml:space="preserve">We initially planned to use the Android </w:t>
+      </w:r>
+      <w:proofErr w:type="spellStart"/>
+      <w:r>
+        <w:t>x86</w:t>
+      </w:r>
+      <w:proofErr w:type="spellEnd"/>
+      <w:r>
+        <w:t xml:space="preserve"> </w:t>
+      </w:r>
+      <w:proofErr w:type="gramStart"/>
+      <w:r>
+        <w:t>version</w:t>
+      </w:r>
+      <w:proofErr w:type="gramEnd"/>
+      <w:r>
+        <w:t xml:space="preserve"> of the OS for replicating the </w:t>
+      </w:r>
+      <w:proofErr w:type="spellStart"/>
+      <w:r>
+        <w:t>Stagefright</w:t>
+      </w:r>
+      <w:proofErr w:type="spellEnd"/>
+      <w:r>
+        <w:t xml:space="preserve"> exploit; however we were unable to find a way to emulate sending of text messages, specifically MMS messages with this version of the OS</w:t>
+      </w:r>
+      <w:r>
+        <w:t>.</w:t>
+      </w:r>
+      <w:r>
+        <w:t xml:space="preserve"> Since MMS is one of the best and most likely </w:t>
+      </w:r>
+      <w:proofErr w:type="gramStart"/>
+      <w:r>
+        <w:t>way</w:t>
+      </w:r>
+      <w:proofErr w:type="gramEnd"/>
+      <w:r>
+        <w:t xml:space="preserve"> this exploit would be delivered to the public, we decided to find an environment that would allow us to deliver the exploit in this manner.</w:t>
+      </w:r>
+    </w:p>
+    <w:p>
+      <w:pPr>
+        <w:pStyle w:val="Heading3"/>
         <w:spacing w:before="120"/>
-        <w:rPr>
-          <w:color w:val="FF0000"/>
-        </w:rPr>
-      </w:pPr>
-      <w:r>
-        <w:rPr>
-          <w:color w:val="FF0000"/>
-        </w:rPr>
-        <w:t>Subsubsections</w:t>
+      </w:pPr>
+      <w:r>
+        <w:t>Android</w:t>
+      </w:r>
+      <w:r>
+        <w:t xml:space="preserve"> Studio</w:t>
       </w:r>
     </w:p>
     <w:p>
@@ -1835,30 +1959,64 @@
         <w:pStyle w:val="BodyTextIndent"/>
         <w:spacing w:after="120"/>
         <w:ind w:firstLine="0"/>
-        <w:rPr>
-          <w:color w:val="FF0000"/>
-        </w:rPr>
-      </w:pPr>
-      <w:r>
-        <w:rPr>
-          <w:color w:val="FF0000"/>
-        </w:rPr>
-        <w:t>The heading for subsubsections should be in Times New Roman 11-point italic with initial letters capitalized.</w:t>
-      </w:r>
-    </w:p>
-    <w:p>
-      <w:pPr>
-        <w:pStyle w:val="Heading4"/>
-        <w:spacing w:before="120"/>
-        <w:rPr>
-          <w:color w:val="FF0000"/>
-        </w:rPr>
-      </w:pPr>
-      <w:r>
-        <w:rPr>
-          <w:color w:val="FF0000"/>
-        </w:rPr>
-        <w:t>Subsubsections</w:t>
+      </w:pPr>
+      <w:r>
+        <w:t xml:space="preserve">After our issues with the Android </w:t>
+      </w:r>
+      <w:proofErr w:type="spellStart"/>
+      <w:r>
+        <w:t>x86</w:t>
+      </w:r>
+      <w:proofErr w:type="spellEnd"/>
+      <w:r>
+        <w:t xml:space="preserve"> OS we tried Android Studio to spin up virtual instance of Android on PC. Android Studio allows the user to install and load any version of the Android OS on many different phone emulators. According to our research</w:t>
+      </w:r>
+      <w:r>
+        <w:t>,</w:t>
+      </w:r>
+      <w:r>
+        <w:t xml:space="preserve"> the Android Emulator version allows for sending of </w:t>
+      </w:r>
+      <w:proofErr w:type="spellStart"/>
+      <w:r>
+        <w:t>SMS</w:t>
+      </w:r>
+      <w:proofErr w:type="spellEnd"/>
+      <w:r>
+        <w:t xml:space="preserve"> </w:t>
+      </w:r>
+      <w:r>
+        <w:t>text messages</w:t>
+      </w:r>
+      <w:r>
+        <w:t xml:space="preserve"> through the command “</w:t>
+      </w:r>
+      <w:proofErr w:type="spellStart"/>
+      <w:r>
+        <w:t>sms</w:t>
+      </w:r>
+      <w:proofErr w:type="spellEnd"/>
+      <w:r>
+        <w:t xml:space="preserve"> send &lt;</w:t>
+      </w:r>
+      <w:proofErr w:type="spellStart"/>
+      <w:r>
+        <w:t>senderPhoneNum</w:t>
+      </w:r>
+      <w:proofErr w:type="spellEnd"/>
+      <w:r>
+        <w:t>&gt; &lt;</w:t>
+      </w:r>
+      <w:proofErr w:type="spellStart"/>
+      <w:r>
+        <w:t>textMsgBody</w:t>
+      </w:r>
+      <w:proofErr w:type="spellEnd"/>
+      <w:r>
+        <w:t>&gt;”</w:t>
+      </w:r>
+      <w:r>
+        <w:t>.</w:t>
       </w:r>
     </w:p>
     <w:p>
@@ -1866,30 +2024,41 @@
         <w:pStyle w:val="BodyTextIndent"/>
         <w:spacing w:after="120"/>
         <w:ind w:firstLine="0"/>
-        <w:rPr>
-          <w:color w:val="FF0000"/>
-        </w:rPr>
-      </w:pPr>
-      <w:r>
-        <w:rPr>
-          <w:color w:val="FF0000"/>
-        </w:rPr>
-        <w:t>The heading for subsubsections should be in Times New Roman 11-point italic with initial letters capitalized.</w:t>
-      </w:r>
-    </w:p>
-    <w:p>
-      <w:pPr>
-        <w:pStyle w:val="Heading1"/>
-        <w:spacing w:before="120"/>
-        <w:rPr>
-          <w:color w:val="FF0000"/>
-        </w:rPr>
-      </w:pPr>
-      <w:r>
-        <w:rPr>
-          <w:color w:val="FF0000"/>
-        </w:rPr>
-        <w:t>ACKNOWLEDGMENTS</w:t>
+      </w:pPr>
+      <w:proofErr w:type="gramStart"/>
+      <w:r>
+        <w:t>Unfortunately</w:t>
+      </w:r>
+      <w:proofErr w:type="gramEnd"/>
+      <w:r>
+        <w:t xml:space="preserve"> after playing with the Android Emulator we discovered it would not meet our needs. While it is able to send </w:t>
+      </w:r>
+      <w:proofErr w:type="spellStart"/>
+      <w:r>
+        <w:t>SMS</w:t>
+      </w:r>
+      <w:proofErr w:type="spellEnd"/>
+      <w:r>
+        <w:t xml:space="preserve"> text messages, it is unable to send MMS messages. Since multimedia files </w:t>
+      </w:r>
+      <w:proofErr w:type="gramStart"/>
+      <w:r>
+        <w:t>are transmitted</w:t>
+      </w:r>
+      <w:proofErr w:type="gramEnd"/>
+      <w:r>
+        <w:t xml:space="preserve"> as MMS messages, not </w:t>
+      </w:r>
+      <w:proofErr w:type="spellStart"/>
+      <w:r>
+        <w:t>SMS</w:t>
+      </w:r>
+      <w:proofErr w:type="spellEnd"/>
+      <w:r>
+        <w:t xml:space="preserve"> messages, w</w:t>
+      </w:r>
+      <w:r>
+        <w:t>e would have to find another way to transmit the MMS message in this tool.</w:t>
       </w:r>
     </w:p>
     <w:p>
@@ -1902,16 +2071,409 @@
         </w:rPr>
       </w:pPr>
       <w:r>
-        <w:rPr>
-          <w:color w:val="FF0000"/>
-        </w:rPr>
-        <w:t>Our thanks to ACM SIGCHI for allowing us to modify templates they had developed.</w:t>
+        <w:t xml:space="preserve">Before moving from Android Studio to yet another tool, we also looked at the possibility of using the </w:t>
+      </w:r>
+      <w:proofErr w:type="spellStart"/>
+      <w:r>
+        <w:t>Andoid</w:t>
+      </w:r>
+      <w:proofErr w:type="spellEnd"/>
+      <w:r>
+        <w:t xml:space="preserve"> app Google Hangouts to transmit the malicious MMS. Google Hangouts comes standard on the Android OS and allow for </w:t>
+      </w:r>
+      <w:proofErr w:type="spellStart"/>
+      <w:r>
+        <w:t>SMS</w:t>
+      </w:r>
+      <w:proofErr w:type="spellEnd"/>
+      <w:r>
+        <w:t xml:space="preserve">/MMS integration; however, even our attempts using Google Hangouts in Android Studio were unsuccessful and we </w:t>
+      </w:r>
+      <w:proofErr w:type="gramStart"/>
+      <w:r>
+        <w:t>were forced</w:t>
+      </w:r>
+      <w:proofErr w:type="gramEnd"/>
+      <w:r>
+        <w:t xml:space="preserve"> to find another way to deliver the exploit to the device.</w:t>
+      </w:r>
+    </w:p>
+    <w:p>
+      <w:pPr>
+        <w:pStyle w:val="Heading3"/>
+        <w:spacing w:before="120"/>
+      </w:pPr>
+      <w:proofErr w:type="spellStart"/>
+      <w:r>
+        <w:t>VMs</w:t>
+      </w:r>
+      <w:proofErr w:type="spellEnd"/>
+      <w:r>
+        <w:t xml:space="preserve"> and Physical Devices</w:t>
+      </w:r>
+    </w:p>
+    <w:p>
+      <w:pPr>
+        <w:pStyle w:val="BodyTextIndent"/>
+        <w:spacing w:after="120"/>
+        <w:ind w:firstLine="0"/>
+      </w:pPr>
+      <w:r>
+        <w:t xml:space="preserve">We finally employed the use of </w:t>
+      </w:r>
+      <w:proofErr w:type="spellStart"/>
+      <w:r>
+        <w:t>Genymotion</w:t>
+      </w:r>
+      <w:proofErr w:type="spellEnd"/>
+      <w:r>
+        <w:t xml:space="preserve"> </w:t>
+      </w:r>
+      <w:proofErr w:type="spellStart"/>
+      <w:r>
+        <w:t>VMs</w:t>
+      </w:r>
+      <w:proofErr w:type="spellEnd"/>
+      <w:r>
+        <w:t xml:space="preserve"> (versions 4.1-4.4 as well as less vulnerable versions 4.4-5.1)</w:t>
+      </w:r>
+      <w:r>
+        <w:t xml:space="preserve">, </w:t>
+      </w:r>
+      <w:proofErr w:type="spellStart"/>
+      <w:r>
+        <w:t>VMs</w:t>
+      </w:r>
+      <w:proofErr w:type="spellEnd"/>
+      <w:r>
+        <w:t xml:space="preserve"> in the Android SDK emulator</w:t>
+      </w:r>
+      <w:r>
+        <w:t xml:space="preserve"> (again on vulnerable versions 4.1-4.4 as well as 4.4-5.1)</w:t>
+      </w:r>
+      <w:r>
+        <w:t xml:space="preserve">, </w:t>
+      </w:r>
+      <w:r>
+        <w:t xml:space="preserve">and even </w:t>
+      </w:r>
+      <w:r>
+        <w:t xml:space="preserve">a physical Nexus 7 tablet running 4.1. After more research we discovered our issues with using Google Hangouts was due their disabling of </w:t>
+      </w:r>
+      <w:proofErr w:type="spellStart"/>
+      <w:r>
+        <w:t>MP4</w:t>
+      </w:r>
+      <w:proofErr w:type="spellEnd"/>
+      <w:r>
+        <w:t xml:space="preserve"> messages, which was the type of file we were using as an exploit package.</w:t>
+      </w:r>
+      <w:r>
+        <w:t xml:space="preserve"> However, </w:t>
+      </w:r>
+      <w:proofErr w:type="spellStart"/>
+      <w:r>
+        <w:t>Zimperium</w:t>
+      </w:r>
+      <w:proofErr w:type="spellEnd"/>
+      <w:r>
+        <w:t xml:space="preserve"> </w:t>
+      </w:r>
+      <w:proofErr w:type="spellStart"/>
+      <w:r>
+        <w:t>zLabs</w:t>
+      </w:r>
+      <w:proofErr w:type="spellEnd"/>
+      <w:r>
+        <w:t xml:space="preserve"> also divulged the phone was vulnerable in whatever way the file could get onto the system, so we were able to deliver the exploit package through other means (</w:t>
+      </w:r>
+      <w:r>
+        <w:rPr>
+          <w:color w:val="FF0000"/>
+        </w:rPr>
+        <w:t>methods d</w:t>
+      </w:r>
+      <w:r>
+        <w:rPr>
+          <w:color w:val="FF0000"/>
+        </w:rPr>
+        <w:t>iscussed previously</w:t>
+      </w:r>
+      <w:r>
+        <w:rPr>
+          <w:color w:val="FF0000"/>
+        </w:rPr>
+        <w:t xml:space="preserve"> in &lt;&gt;</w:t>
+      </w:r>
+      <w:r>
+        <w:t>).</w:t>
+      </w:r>
+    </w:p>
+    <w:p>
+      <w:pPr>
+        <w:pStyle w:val="Heading4"/>
+        <w:spacing w:before="120"/>
+        <w:rPr>
+          <w:color w:val="FF0000"/>
+        </w:rPr>
+      </w:pPr>
+      <w:bookmarkStart w:id="0" w:name="_GoBack"/>
+      <w:bookmarkEnd w:id="0"/>
+      <w:proofErr w:type="spellStart"/>
+      <w:r>
+        <w:rPr>
+          <w:color w:val="FF0000"/>
+        </w:rPr>
+        <w:t>Subsubsections</w:t>
+      </w:r>
+      <w:proofErr w:type="spellEnd"/>
+    </w:p>
+    <w:p>
+      <w:pPr>
+        <w:pStyle w:val="BodyTextIndent"/>
+        <w:spacing w:after="120"/>
+        <w:ind w:firstLine="0"/>
+        <w:rPr>
+          <w:color w:val="FF0000"/>
+        </w:rPr>
+      </w:pPr>
+      <w:r>
+        <w:rPr>
+          <w:color w:val="FF0000"/>
+        </w:rPr>
+        <w:t>The heading for subsubsections should be in Times New Roman 11-point italic with initial letters capitalized.</w:t>
+      </w:r>
+    </w:p>
+    <w:p>
+      <w:pPr>
+        <w:pStyle w:val="Heading4"/>
+        <w:spacing w:before="120"/>
+        <w:rPr>
+          <w:color w:val="FF0000"/>
+        </w:rPr>
+      </w:pPr>
+      <w:r>
+        <w:rPr>
+          <w:color w:val="FF0000"/>
+        </w:rPr>
+        <w:t>Subsubsections</w:t>
+      </w:r>
+    </w:p>
+    <w:p>
+      <w:pPr>
+        <w:pStyle w:val="BodyTextIndent"/>
+        <w:spacing w:after="120"/>
+        <w:ind w:firstLine="0"/>
+        <w:rPr>
+          <w:color w:val="FF0000"/>
+        </w:rPr>
+      </w:pPr>
+      <w:r>
+        <w:rPr>
+          <w:color w:val="FF0000"/>
+        </w:rPr>
+        <w:t>The heading for subsubsections should be in Times New Roman 11-point italic with initial letters capitalized.</w:t>
       </w:r>
     </w:p>
     <w:p>
       <w:pPr>
         <w:pStyle w:val="Heading1"/>
         <w:spacing w:before="120"/>
+      </w:pPr>
+      <w:r>
+        <w:t>&lt;&gt;</w:t>
+      </w:r>
+    </w:p>
+    <w:p>
+      <w:pPr>
+        <w:pStyle w:val="BodyTextIndent"/>
+        <w:spacing w:after="120"/>
+        <w:ind w:firstLine="0"/>
+        <w:rPr>
+          <w:color w:val="FF0000"/>
+        </w:rPr>
+      </w:pPr>
+      <w:proofErr w:type="gramStart"/>
+      <w:r>
+        <w:rPr>
+          <w:color w:val="FF0000"/>
+        </w:rPr>
+        <w:t xml:space="preserve">Blah </w:t>
+      </w:r>
+      <w:proofErr w:type="spellStart"/>
+      <w:r>
+        <w:rPr>
+          <w:color w:val="FF0000"/>
+        </w:rPr>
+        <w:t>blah</w:t>
+      </w:r>
+      <w:proofErr w:type="spellEnd"/>
+      <w:r>
+        <w:rPr>
+          <w:color w:val="FF0000"/>
+        </w:rPr>
+        <w:t xml:space="preserve"> </w:t>
+      </w:r>
+      <w:proofErr w:type="spellStart"/>
+      <w:r>
+        <w:rPr>
+          <w:color w:val="FF0000"/>
+        </w:rPr>
+        <w:t>blah</w:t>
+      </w:r>
+      <w:proofErr w:type="spellEnd"/>
+      <w:r>
+        <w:rPr>
+          <w:color w:val="FF0000"/>
+        </w:rPr>
+        <w:t xml:space="preserve"> de blah</w:t>
+      </w:r>
+      <w:r>
+        <w:rPr>
+          <w:color w:val="FF0000"/>
+        </w:rPr>
+        <w:t>.</w:t>
+      </w:r>
+      <w:proofErr w:type="gramEnd"/>
+    </w:p>
+    <w:p>
+      <w:pPr>
+        <w:pStyle w:val="Heading1"/>
+        <w:spacing w:before="120"/>
+      </w:pPr>
+      <w:r>
+        <w:t>CONCLUSION</w:t>
+      </w:r>
+    </w:p>
+    <w:p>
+      <w:pPr>
+        <w:pStyle w:val="BodyTextIndent"/>
+        <w:spacing w:after="120"/>
+        <w:ind w:firstLine="0"/>
+        <w:rPr>
+          <w:color w:val="FF0000"/>
+        </w:rPr>
+      </w:pPr>
+      <w:proofErr w:type="gramStart"/>
+      <w:r>
+        <w:rPr>
+          <w:color w:val="FF0000"/>
+        </w:rPr>
+        <w:t xml:space="preserve">Blah </w:t>
+      </w:r>
+      <w:proofErr w:type="spellStart"/>
+      <w:r>
+        <w:rPr>
+          <w:color w:val="FF0000"/>
+        </w:rPr>
+        <w:t>blah</w:t>
+      </w:r>
+      <w:proofErr w:type="spellEnd"/>
+      <w:r>
+        <w:rPr>
+          <w:color w:val="FF0000"/>
+        </w:rPr>
+        <w:t xml:space="preserve"> </w:t>
+      </w:r>
+      <w:proofErr w:type="spellStart"/>
+      <w:r>
+        <w:rPr>
+          <w:color w:val="FF0000"/>
+        </w:rPr>
+        <w:t>blah</w:t>
+      </w:r>
+      <w:proofErr w:type="spellEnd"/>
+      <w:r>
+        <w:rPr>
+          <w:color w:val="FF0000"/>
+        </w:rPr>
+        <w:t xml:space="preserve"> de blah</w:t>
+      </w:r>
+      <w:r>
+        <w:rPr>
+          <w:color w:val="FF0000"/>
+        </w:rPr>
+        <w:t>.</w:t>
+      </w:r>
+      <w:proofErr w:type="gramEnd"/>
+    </w:p>
+    <w:p>
+      <w:pPr>
+        <w:pStyle w:val="Heading1"/>
+        <w:spacing w:before="120"/>
+      </w:pPr>
+      <w:r>
+        <w:t>ACKNOWLEDGMENTS</w:t>
+      </w:r>
+    </w:p>
+    <w:p>
+      <w:pPr>
+        <w:pStyle w:val="BodyTextIndent"/>
+        <w:spacing w:after="120"/>
+        <w:ind w:firstLine="0"/>
+        <w:rPr>
+          <w:color w:val="FF0000"/>
+        </w:rPr>
+      </w:pPr>
+      <w:r>
+        <w:rPr>
+          <w:color w:val="FF0000"/>
+        </w:rPr>
+        <w:t>Our thanks to ACM SIGCHI for allowing us to modify templates they had developed.</w:t>
+      </w:r>
+      <w:r>
+        <w:rPr>
+          <w:color w:val="FF0000"/>
+        </w:rPr>
+        <w:t xml:space="preserve"> </w:t>
+      </w:r>
+      <w:proofErr w:type="gramStart"/>
+      <w:r>
+        <w:rPr>
+          <w:color w:val="FF0000"/>
+        </w:rPr>
+        <w:t xml:space="preserve">Blah </w:t>
+      </w:r>
+      <w:proofErr w:type="spellStart"/>
+      <w:r>
+        <w:rPr>
+          <w:color w:val="FF0000"/>
+        </w:rPr>
+        <w:t>blah</w:t>
+      </w:r>
+      <w:proofErr w:type="spellEnd"/>
+      <w:r>
+        <w:rPr>
+          <w:color w:val="FF0000"/>
+        </w:rPr>
+        <w:t xml:space="preserve"> </w:t>
+      </w:r>
+      <w:proofErr w:type="spellStart"/>
+      <w:r>
+        <w:rPr>
+          <w:color w:val="FF0000"/>
+        </w:rPr>
+        <w:t>blah</w:t>
+      </w:r>
+      <w:proofErr w:type="spellEnd"/>
+      <w:r>
+        <w:rPr>
+          <w:color w:val="FF0000"/>
+        </w:rPr>
+        <w:t xml:space="preserve"> de blah</w:t>
+      </w:r>
+      <w:r>
+        <w:rPr>
+          <w:color w:val="FF0000"/>
+        </w:rPr>
+        <w:t>.</w:t>
+      </w:r>
+      <w:proofErr w:type="gramEnd"/>
+    </w:p>
+    <w:p>
+      <w:pPr>
+        <w:pStyle w:val="Heading1"/>
+        <w:spacing w:before="120"/>
         <w:rPr>
           <w:color w:val="FF0000"/>
         </w:rPr>
@@ -1985,10 +2547,16 @@
       </w:r>
       <w:proofErr w:type="spellEnd"/>
       <w:r>
-        <w:t xml:space="preserve"> “Stagefright: Scary Code in the Heart of Android” </w:t>
-      </w:r>
-      <w:bookmarkStart w:id="0" w:name="_GoBack"/>
-      <w:bookmarkEnd w:id="0"/>
+        <w:t xml:space="preserve"> “</w:t>
+      </w:r>
+      <w:proofErr w:type="spellStart"/>
+      <w:r>
+        <w:t>Stagefright</w:t>
+      </w:r>
+      <w:proofErr w:type="spellEnd"/>
+      <w:r>
+        <w:t xml:space="preserve">: Scary Code in the Heart of Android” </w:t>
+      </w:r>
       <w:r>
         <w:t>https://www.youtube.com/watch?v=71YP65UANP0</w:t>
       </w:r>
@@ -2042,7 +2610,15 @@
       </w:r>
       <w:proofErr w:type="gramEnd"/>
       <w:r>
-        <w:t xml:space="preserve"> “Hacking any android smartphone using ‘Stagefright’ vulnerability” </w:t>
+        <w:t xml:space="preserve"> “Hacking any android smartphone using ‘</w:t>
+      </w:r>
+      <w:proofErr w:type="spellStart"/>
+      <w:r>
+        <w:t>Stagefright</w:t>
+      </w:r>
+      <w:proofErr w:type="spellEnd"/>
+      <w:r>
+        <w:t xml:space="preserve">’ vulnerability” </w:t>
       </w:r>
       <w:proofErr w:type="spellStart"/>
       <w:proofErr w:type="gramStart"/>
@@ -2061,6 +2637,7 @@
       </w:pPr>
       <w:proofErr w:type="gramStart"/>
       <w:r>
+        <w:lastRenderedPageBreak/>
         <w:t>The Hacker News: Security in a serious way</w:t>
       </w:r>
       <w:r>
@@ -2121,35 +2698,78 @@
       <w:proofErr w:type="spellEnd"/>
       <w:proofErr w:type="gramEnd"/>
       <w:r>
+        <w:t>., https://www.exploit-db.com/exploits/38226/ Web. 05 Nov. 2015</w:t>
+      </w:r>
+      <w:r>
+        <w:t>.</w:t>
+      </w:r>
+    </w:p>
+    <w:p>
+      <w:pPr>
+        <w:pStyle w:val="References"/>
+      </w:pPr>
+      <w:proofErr w:type="gramStart"/>
+      <w:r>
+        <w:t>How-To Geek.</w:t>
+      </w:r>
+      <w:proofErr w:type="gramEnd"/>
+      <w:r>
+        <w:t xml:space="preserve"> “How to Install Android in </w:t>
+      </w:r>
+      <w:proofErr w:type="spellStart"/>
+      <w:r>
+        <w:t>VirtualBox</w:t>
+      </w:r>
+      <w:proofErr w:type="spellEnd"/>
+      <w:r>
+        <w:t xml:space="preserve">” </w:t>
+      </w:r>
+      <w:proofErr w:type="spellStart"/>
+      <w:proofErr w:type="gramStart"/>
+      <w:r>
+        <w:t>N.p</w:t>
+      </w:r>
+      <w:proofErr w:type="spellEnd"/>
+      <w:proofErr w:type="gramEnd"/>
+      <w:r>
         <w:t xml:space="preserve">., </w:t>
       </w:r>
       <w:r>
-        <w:t xml:space="preserve">https://www.exploit-db.com/exploits/38226/ </w:t>
-      </w:r>
-      <w:r>
-        <w:t>Web. 05 Nov. 2015</w:t>
-      </w:r>
-      <w:r>
-        <w:t>.</w:t>
+        <w:t>http://www.howtogeek.com/164570/how-to-install-android-in-virtualbox/</w:t>
+      </w:r>
+      <w:r>
+        <w:t xml:space="preserve"> Web. 05 Nov. 2015.</w:t>
       </w:r>
     </w:p>
     <w:p>
       <w:pPr>
         <w:pStyle w:val="References"/>
       </w:pPr>
+      <w:r>
+        <w:lastRenderedPageBreak/>
+        <w:t xml:space="preserve">Developer.android.com. “Android Studio Overview” </w:t>
+      </w:r>
+      <w:proofErr w:type="spellStart"/>
       <w:proofErr w:type="gramStart"/>
       <w:r>
-        <w:t>How-To Geek.</w:t>
-      </w:r>
+        <w:t>N.p</w:t>
+      </w:r>
+      <w:proofErr w:type="spellEnd"/>
       <w:proofErr w:type="gramEnd"/>
       <w:r>
-        <w:t xml:space="preserve"> “How to Install Android in </w:t>
-      </w:r>
-      <w:proofErr w:type="spellStart"/>
-      <w:r>
-        <w:t>VirtualBox</w:t>
-      </w:r>
-      <w:proofErr w:type="spellEnd"/>
+        <w:t>., http://developer.android.com/tools/studio/index.html Web. 05 Nov. 2015.</w:t>
+      </w:r>
+    </w:p>
+    <w:p>
+      <w:pPr>
+        <w:pStyle w:val="References"/>
+      </w:pPr>
+      <w:r>
+        <w:t>Developer.android.com. “</w:t>
+      </w:r>
+      <w:r>
+        <w:t>Using the Emulator</w:t>
+      </w:r>
       <w:r>
         <w:t xml:space="preserve">” </w:t>
       </w:r>
@@ -2161,58 +2781,7 @@
       <w:proofErr w:type="spellEnd"/>
       <w:proofErr w:type="gramEnd"/>
       <w:r>
-        <w:t xml:space="preserve">., </w:t>
-      </w:r>
-      <w:r>
-        <w:t>http://www.howtogeek.com/164570/how-to-install-android-in-virtualbox/</w:t>
-      </w:r>
-      <w:r>
-        <w:t xml:space="preserve"> Web. 05 Nov. 2015.</w:t>
-      </w:r>
-    </w:p>
-    <w:p>
-      <w:pPr>
-        <w:pStyle w:val="References"/>
-      </w:pPr>
-      <w:r>
-        <w:t xml:space="preserve">Developer.android.com. “Android Studio Overview” </w:t>
-      </w:r>
-      <w:proofErr w:type="spellStart"/>
-      <w:proofErr w:type="gramStart"/>
-      <w:r>
-        <w:t>N.p</w:t>
-      </w:r>
-      <w:proofErr w:type="spellEnd"/>
-      <w:proofErr w:type="gramEnd"/>
-      <w:r>
-        <w:t>., http://developer.android.com/tools/studio/index.html Web. 05 Nov. 2015.</w:t>
-      </w:r>
-    </w:p>
-    <w:p>
-      <w:pPr>
-        <w:pStyle w:val="References"/>
-      </w:pPr>
-      <w:r>
-        <w:t>Developer.android.com. “</w:t>
-      </w:r>
-      <w:r>
-        <w:t>Using the Emulator</w:t>
-      </w:r>
-      <w:r>
-        <w:t xml:space="preserve">” </w:t>
-      </w:r>
-      <w:proofErr w:type="spellStart"/>
-      <w:proofErr w:type="gramStart"/>
-      <w:r>
-        <w:t>N.p</w:t>
-      </w:r>
-      <w:proofErr w:type="spellEnd"/>
-      <w:proofErr w:type="gramEnd"/>
-      <w:r>
-        <w:t xml:space="preserve">., </w:t>
-      </w:r>
-      <w:r>
-        <w:t>http://developer.android.com/tools/devices/emulator.html</w:t>
+        <w:t>., http://developer.android.com/tools/devices/emulator.html</w:t>
       </w:r>
       <w:r>
         <w:t xml:space="preserve"> </w:t>
@@ -2322,7 +2891,7 @@
 </file>
 
 <file path=word/endnotes.xml><?xml version="1.0" encoding="utf-8"?>
-<w:endnotes xmlns:wpc="http://schemas.microsoft.com/office/word/2010/wordprocessingCanvas" xmlns:mc="http://schemas.openxmlformats.org/markup-compatibility/2006" xmlns:o="urn:schemas-microsoft-com:office:office" xmlns:r="http://schemas.openxmlformats.org/officeDocument/2006/relationships" xmlns:m="http://schemas.openxmlformats.org/officeDocument/2006/math" xmlns:v="urn:schemas-microsoft-com:vml" xmlns:wp14="http://schemas.microsoft.com/office/word/2010/wordprocessingDrawing" xmlns:wp="http://schemas.openxmlformats.org/drawingml/2006/wordprocessingDrawing" xmlns:w10="urn:schemas-microsoft-com:office:word" xmlns:w="http://schemas.openxmlformats.org/wordprocessingml/2006/main" xmlns:w14="http://schemas.microsoft.com/office/word/2010/wordml" xmlns:w15="http://schemas.microsoft.com/office/word/2012/wordml" xmlns:wpg="http://schemas.microsoft.com/office/word/2010/wordprocessingGroup" xmlns:wpi="http://schemas.microsoft.com/office/word/2010/wordprocessingInk" xmlns:wne="http://schemas.microsoft.com/office/word/2006/wordml" xmlns:wps="http://schemas.microsoft.com/office/word/2010/wordprocessingShape" mc:Ignorable="w14 w15 wp14">
+<w:endnotes xmlns:wpc="http://schemas.microsoft.com/office/word/2010/wordprocessingCanvas" xmlns:mc="http://schemas.openxmlformats.org/markup-compatibility/2006" xmlns:o="urn:schemas-microsoft-com:office:office" xmlns:r="http://schemas.openxmlformats.org/officeDocument/2006/relationships" xmlns:m="http://schemas.openxmlformats.org/officeDocument/2006/math" xmlns:v="urn:schemas-microsoft-com:vml" xmlns:wp14="http://schemas.microsoft.com/office/word/2010/wordprocessingDrawing" xmlns:wp="http://schemas.openxmlformats.org/drawingml/2006/wordprocessingDrawing" xmlns:w10="urn:schemas-microsoft-com:office:word" xmlns:w="http://schemas.openxmlformats.org/wordprocessingml/2006/main" xmlns:w14="http://schemas.microsoft.com/office/word/2010/wordml" xmlns:wpg="http://schemas.microsoft.com/office/word/2010/wordprocessingGroup" xmlns:wpi="http://schemas.microsoft.com/office/word/2010/wordprocessingInk" xmlns:wne="http://schemas.microsoft.com/office/word/2006/wordml" xmlns:wps="http://schemas.microsoft.com/office/word/2010/wordprocessingShape" mc:Ignorable="w14 wp14">
   <w:endnote w:type="separator" w:id="-1">
     <w:p>
       <w:r>
@@ -2341,7 +2910,7 @@
 </file>
 
 <file path=word/footer1.xml><?xml version="1.0" encoding="utf-8"?>
-<w:ftr xmlns:wpc="http://schemas.microsoft.com/office/word/2010/wordprocessingCanvas" xmlns:mc="http://schemas.openxmlformats.org/markup-compatibility/2006" xmlns:o="urn:schemas-microsoft-com:office:office" xmlns:r="http://schemas.openxmlformats.org/officeDocument/2006/relationships" xmlns:m="http://schemas.openxmlformats.org/officeDocument/2006/math" xmlns:v="urn:schemas-microsoft-com:vml" xmlns:wp14="http://schemas.microsoft.com/office/word/2010/wordprocessingDrawing" xmlns:wp="http://schemas.openxmlformats.org/drawingml/2006/wordprocessingDrawing" xmlns:w10="urn:schemas-microsoft-com:office:word" xmlns:w="http://schemas.openxmlformats.org/wordprocessingml/2006/main" xmlns:w14="http://schemas.microsoft.com/office/word/2010/wordml" xmlns:w15="http://schemas.microsoft.com/office/word/2012/wordml" xmlns:wpg="http://schemas.microsoft.com/office/word/2010/wordprocessingGroup" xmlns:wpi="http://schemas.microsoft.com/office/word/2010/wordprocessingInk" xmlns:wne="http://schemas.microsoft.com/office/word/2006/wordml" xmlns:wps="http://schemas.microsoft.com/office/word/2010/wordprocessingShape" mc:Ignorable="w14 w15 wp14">
+<w:ftr xmlns:wpc="http://schemas.microsoft.com/office/word/2010/wordprocessingCanvas" xmlns:mc="http://schemas.openxmlformats.org/markup-compatibility/2006" xmlns:o="urn:schemas-microsoft-com:office:office" xmlns:r="http://schemas.openxmlformats.org/officeDocument/2006/relationships" xmlns:m="http://schemas.openxmlformats.org/officeDocument/2006/math" xmlns:v="urn:schemas-microsoft-com:vml" xmlns:wp14="http://schemas.microsoft.com/office/word/2010/wordprocessingDrawing" xmlns:wp="http://schemas.openxmlformats.org/drawingml/2006/wordprocessingDrawing" xmlns:w10="urn:schemas-microsoft-com:office:word" xmlns:w="http://schemas.openxmlformats.org/wordprocessingml/2006/main" xmlns:w14="http://schemas.microsoft.com/office/word/2010/wordml" xmlns:wpg="http://schemas.microsoft.com/office/word/2010/wordprocessingGroup" xmlns:wpi="http://schemas.microsoft.com/office/word/2010/wordprocessingInk" xmlns:wne="http://schemas.microsoft.com/office/word/2006/wordml" xmlns:wps="http://schemas.microsoft.com/office/word/2010/wordprocessingShape" mc:Ignorable="w14 wp14">
   <w:p>
     <w:pPr>
       <w:pStyle w:val="Footer"/>
@@ -2378,7 +2947,7 @@
 </file>
 
 <file path=word/footnotes.xml><?xml version="1.0" encoding="utf-8"?>
-<w:footnotes xmlns:wpc="http://schemas.microsoft.com/office/word/2010/wordprocessingCanvas" xmlns:mc="http://schemas.openxmlformats.org/markup-compatibility/2006" xmlns:o="urn:schemas-microsoft-com:office:office" xmlns:r="http://schemas.openxmlformats.org/officeDocument/2006/relationships" xmlns:m="http://schemas.openxmlformats.org/officeDocument/2006/math" xmlns:v="urn:schemas-microsoft-com:vml" xmlns:wp14="http://schemas.microsoft.com/office/word/2010/wordprocessingDrawing" xmlns:wp="http://schemas.openxmlformats.org/drawingml/2006/wordprocessingDrawing" xmlns:w10="urn:schemas-microsoft-com:office:word" xmlns:w="http://schemas.openxmlformats.org/wordprocessingml/2006/main" xmlns:w14="http://schemas.microsoft.com/office/word/2010/wordml" xmlns:w15="http://schemas.microsoft.com/office/word/2012/wordml" xmlns:wpg="http://schemas.microsoft.com/office/word/2010/wordprocessingGroup" xmlns:wpi="http://schemas.microsoft.com/office/word/2010/wordprocessingInk" xmlns:wne="http://schemas.microsoft.com/office/word/2006/wordml" xmlns:wps="http://schemas.microsoft.com/office/word/2010/wordprocessingShape" mc:Ignorable="w14 w15 wp14">
+<w:footnotes xmlns:wpc="http://schemas.microsoft.com/office/word/2010/wordprocessingCanvas" xmlns:mc="http://schemas.openxmlformats.org/markup-compatibility/2006" xmlns:o="urn:schemas-microsoft-com:office:office" xmlns:r="http://schemas.openxmlformats.org/officeDocument/2006/relationships" xmlns:m="http://schemas.openxmlformats.org/officeDocument/2006/math" xmlns:v="urn:schemas-microsoft-com:vml" xmlns:wp14="http://schemas.microsoft.com/office/word/2010/wordprocessingDrawing" xmlns:wp="http://schemas.openxmlformats.org/drawingml/2006/wordprocessingDrawing" xmlns:w10="urn:schemas-microsoft-com:office:word" xmlns:w="http://schemas.openxmlformats.org/wordprocessingml/2006/main" xmlns:w14="http://schemas.microsoft.com/office/word/2010/wordml" xmlns:wpg="http://schemas.microsoft.com/office/word/2010/wordprocessingGroup" xmlns:wpi="http://schemas.microsoft.com/office/word/2010/wordprocessingInk" xmlns:wne="http://schemas.microsoft.com/office/word/2006/wordml" xmlns:wps="http://schemas.microsoft.com/office/word/2010/wordprocessingShape" mc:Ignorable="w14 wp14">
   <w:footnote w:type="separator" w:id="-1">
     <w:p>
       <w:r>
@@ -2406,7 +2975,40 @@
       </w:r>
       <w:r>
         <w:tab/>
-        <w:t>If necessary, you may place some address information in a footnote, or in a named section at the end of your paper.</w:t>
+        <w:t xml:space="preserve">If necessary, you may place some address information in a </w:t>
+      </w:r>
+      <w:proofErr w:type="gramStart"/>
+      <w:r>
+        <w:t>footnote,</w:t>
+      </w:r>
+      <w:proofErr w:type="gramEnd"/>
+      <w:r>
+        <w:t xml:space="preserve"> or in a named section at the end of your paper.</w:t>
+      </w:r>
+    </w:p>
+  </w:footnote>
+  <w:footnote w:id="2">
+    <w:p>
+      <w:pPr>
+        <w:pStyle w:val="FootnoteText"/>
+      </w:pPr>
+      <w:r>
+        <w:rPr>
+          <w:rStyle w:val="FootnoteReference"/>
+        </w:rPr>
+        <w:footnoteRef/>
+      </w:r>
+      <w:r>
+        <w:tab/>
+        <w:t xml:space="preserve">If necessary, you may place some address information in a </w:t>
+      </w:r>
+      <w:proofErr w:type="gramStart"/>
+      <w:r>
+        <w:t>footnote,</w:t>
+      </w:r>
+      <w:proofErr w:type="gramEnd"/>
+      <w:r>
+        <w:t xml:space="preserve"> or in a named section at the end of your paper.</w:t>
       </w:r>
     </w:p>
   </w:footnote>
@@ -2414,8 +3016,8 @@
 </file>
 
 <file path=word/numbering.xml><?xml version="1.0" encoding="utf-8"?>
-<w:numbering xmlns:wpc="http://schemas.microsoft.com/office/word/2010/wordprocessingCanvas" xmlns:mc="http://schemas.openxmlformats.org/markup-compatibility/2006" xmlns:o="urn:schemas-microsoft-com:office:office" xmlns:r="http://schemas.openxmlformats.org/officeDocument/2006/relationships" xmlns:m="http://schemas.openxmlformats.org/officeDocument/2006/math" xmlns:v="urn:schemas-microsoft-com:vml" xmlns:wp14="http://schemas.microsoft.com/office/word/2010/wordprocessingDrawing" xmlns:wp="http://schemas.openxmlformats.org/drawingml/2006/wordprocessingDrawing" xmlns:w10="urn:schemas-microsoft-com:office:word" xmlns:w="http://schemas.openxmlformats.org/wordprocessingml/2006/main" xmlns:w14="http://schemas.microsoft.com/office/word/2010/wordml" xmlns:w15="http://schemas.microsoft.com/office/word/2012/wordml" xmlns:wpg="http://schemas.microsoft.com/office/word/2010/wordprocessingGroup" xmlns:wpi="http://schemas.microsoft.com/office/word/2010/wordprocessingInk" xmlns:wne="http://schemas.microsoft.com/office/word/2006/wordml" xmlns:wps="http://schemas.microsoft.com/office/word/2010/wordprocessingShape" mc:Ignorable="w14 w15 wp14">
-  <w:abstractNum w:abstractNumId="0" w15:restartNumberingAfterBreak="0">
+<w:numbering xmlns:wpc="http://schemas.microsoft.com/office/word/2010/wordprocessingCanvas" xmlns:mc="http://schemas.openxmlformats.org/markup-compatibility/2006" xmlns:o="urn:schemas-microsoft-com:office:office" xmlns:r="http://schemas.openxmlformats.org/officeDocument/2006/relationships" xmlns:m="http://schemas.openxmlformats.org/officeDocument/2006/math" xmlns:v="urn:schemas-microsoft-com:vml" xmlns:wp14="http://schemas.microsoft.com/office/word/2010/wordprocessingDrawing" xmlns:wp="http://schemas.openxmlformats.org/drawingml/2006/wordprocessingDrawing" xmlns:w10="urn:schemas-microsoft-com:office:word" xmlns:w="http://schemas.openxmlformats.org/wordprocessingml/2006/main" xmlns:w14="http://schemas.microsoft.com/office/word/2010/wordml" xmlns:wpg="http://schemas.microsoft.com/office/word/2010/wordprocessingGroup" xmlns:wpi="http://schemas.microsoft.com/office/word/2010/wordprocessingInk" xmlns:wne="http://schemas.microsoft.com/office/word/2006/wordml" xmlns:wps="http://schemas.microsoft.com/office/word/2010/wordprocessingShape" mc:Ignorable="w14 wp14">
+  <w:abstractNum w:abstractNumId="0">
     <w:nsid w:val="FFFFFFFB"/>
     <w:multiLevelType w:val="multilevel"/>
     <w:tmpl w:val="FFFFFFFF"/>
@@ -2492,7 +3094,7 @@
       <w:lvlJc w:val="left"/>
     </w:lvl>
   </w:abstractNum>
-  <w:abstractNum w:abstractNumId="1" w15:restartNumberingAfterBreak="0">
+  <w:abstractNum w:abstractNumId="1">
     <w:nsid w:val="6F1D6A21"/>
     <w:multiLevelType w:val="singleLevel"/>
     <w:tmpl w:val="A100F9DC"/>
@@ -2524,7 +3126,7 @@
 </file>
 
 <file path=word/styles.xml><?xml version="1.0" encoding="utf-8"?>
-<w:styles xmlns:mc="http://schemas.openxmlformats.org/markup-compatibility/2006" xmlns:r="http://schemas.openxmlformats.org/officeDocument/2006/relationships" xmlns:w="http://schemas.openxmlformats.org/wordprocessingml/2006/main" xmlns:w14="http://schemas.microsoft.com/office/word/2010/wordml" xmlns:w15="http://schemas.microsoft.com/office/word/2012/wordml" mc:Ignorable="w14 w15">
+<w:styles xmlns:mc="http://schemas.openxmlformats.org/markup-compatibility/2006" xmlns:r="http://schemas.openxmlformats.org/officeDocument/2006/relationships" xmlns:w="http://schemas.openxmlformats.org/wordprocessingml/2006/main" xmlns:w14="http://schemas.microsoft.com/office/word/2010/wordml" mc:Ignorable="w14">
   <w:docDefaults>
     <w:rPrDefault>
       <w:rPr>
@@ -2534,371 +3136,688 @@
     </w:rPrDefault>
     <w:pPrDefault/>
   </w:docDefaults>
-  <w:latentStyles w:defLockedState="0" w:defUIPriority="0" w:defSemiHidden="0" w:defUnhideWhenUsed="0" w:defQFormat="0" w:count="371">
-    <w:lsdException w:name="Normal" w:qFormat="1"/>
-    <w:lsdException w:name="heading 1" w:qFormat="1"/>
-    <w:lsdException w:name="heading 2" w:qFormat="1"/>
-    <w:lsdException w:name="heading 3" w:qFormat="1"/>
-    <w:lsdException w:name="heading 4" w:qFormat="1"/>
-    <w:lsdException w:name="heading 5" w:qFormat="1"/>
-    <w:lsdException w:name="heading 6" w:qFormat="1"/>
-    <w:lsdException w:name="heading 7" w:semiHidden="1" w:unhideWhenUsed="1" w:qFormat="1"/>
-    <w:lsdException w:name="heading 8" w:semiHidden="1" w:unhideWhenUsed="1" w:qFormat="1"/>
-    <w:lsdException w:name="heading 9" w:semiHidden="1" w:unhideWhenUsed="1" w:qFormat="1"/>
-    <w:lsdException w:name="index 1" w:semiHidden="1" w:unhideWhenUsed="1"/>
-    <w:lsdException w:name="index 2" w:semiHidden="1" w:unhideWhenUsed="1"/>
-    <w:lsdException w:name="index 3" w:semiHidden="1" w:unhideWhenUsed="1"/>
-    <w:lsdException w:name="index 4" w:semiHidden="1" w:unhideWhenUsed="1"/>
-    <w:lsdException w:name="index 5" w:semiHidden="1" w:unhideWhenUsed="1"/>
-    <w:lsdException w:name="index 6" w:semiHidden="1" w:unhideWhenUsed="1"/>
-    <w:lsdException w:name="index 7" w:semiHidden="1" w:unhideWhenUsed="1"/>
-    <w:lsdException w:name="index 8" w:semiHidden="1" w:unhideWhenUsed="1"/>
-    <w:lsdException w:name="index 9" w:semiHidden="1" w:unhideWhenUsed="1"/>
-    <w:lsdException w:name="toc 1" w:semiHidden="1" w:unhideWhenUsed="1"/>
-    <w:lsdException w:name="toc 2" w:semiHidden="1" w:unhideWhenUsed="1"/>
-    <w:lsdException w:name="toc 3" w:semiHidden="1" w:unhideWhenUsed="1"/>
-    <w:lsdException w:name="toc 4" w:semiHidden="1" w:unhideWhenUsed="1"/>
-    <w:lsdException w:name="toc 5" w:semiHidden="1" w:unhideWhenUsed="1"/>
-    <w:lsdException w:name="toc 6" w:semiHidden="1" w:unhideWhenUsed="1"/>
-    <w:lsdException w:name="toc 7" w:semiHidden="1" w:unhideWhenUsed="1"/>
-    <w:lsdException w:name="toc 8" w:semiHidden="1" w:unhideWhenUsed="1"/>
-    <w:lsdException w:name="toc 9" w:semiHidden="1" w:unhideWhenUsed="1"/>
-    <w:lsdException w:name="Normal Indent" w:semiHidden="1" w:unhideWhenUsed="1"/>
-    <w:lsdException w:name="footnote text" w:semiHidden="1" w:unhideWhenUsed="1"/>
-    <w:lsdException w:name="annotation text" w:semiHidden="1" w:unhideWhenUsed="1"/>
-    <w:lsdException w:name="header" w:semiHidden="1" w:unhideWhenUsed="1"/>
-    <w:lsdException w:name="footer" w:semiHidden="1" w:unhideWhenUsed="1"/>
-    <w:lsdException w:name="index heading" w:semiHidden="1" w:unhideWhenUsed="1"/>
-    <w:lsdException w:name="caption" w:semiHidden="1" w:unhideWhenUsed="1" w:qFormat="1"/>
-    <w:lsdException w:name="table of figures" w:semiHidden="1" w:unhideWhenUsed="1"/>
-    <w:lsdException w:name="envelope address" w:semiHidden="1" w:unhideWhenUsed="1"/>
-    <w:lsdException w:name="envelope return" w:semiHidden="1" w:unhideWhenUsed="1"/>
-    <w:lsdException w:name="footnote reference" w:semiHidden="1" w:unhideWhenUsed="1"/>
-    <w:lsdException w:name="annotation reference" w:semiHidden="1" w:unhideWhenUsed="1"/>
-    <w:lsdException w:name="line number" w:semiHidden="1" w:unhideWhenUsed="1"/>
-    <w:lsdException w:name="page number" w:semiHidden="1" w:unhideWhenUsed="1"/>
-    <w:lsdException w:name="endnote reference" w:semiHidden="1" w:unhideWhenUsed="1"/>
-    <w:lsdException w:name="endnote text" w:semiHidden="1" w:unhideWhenUsed="1"/>
-    <w:lsdException w:name="table of authorities" w:semiHidden="1" w:unhideWhenUsed="1"/>
-    <w:lsdException w:name="macro" w:semiHidden="1" w:unhideWhenUsed="1"/>
-    <w:lsdException w:name="toa heading" w:semiHidden="1" w:unhideWhenUsed="1"/>
-    <w:lsdException w:name="List" w:semiHidden="1" w:unhideWhenUsed="1"/>
-    <w:lsdException w:name="List Bullet" w:semiHidden="1" w:unhideWhenUsed="1"/>
-    <w:lsdException w:name="List 2" w:semiHidden="1" w:unhideWhenUsed="1"/>
-    <w:lsdException w:name="List 3" w:semiHidden="1" w:unhideWhenUsed="1"/>
-    <w:lsdException w:name="List Bullet 2" w:semiHidden="1" w:unhideWhenUsed="1"/>
-    <w:lsdException w:name="List Bullet 3" w:semiHidden="1" w:unhideWhenUsed="1"/>
-    <w:lsdException w:name="List Bullet 4" w:semiHidden="1" w:unhideWhenUsed="1"/>
-    <w:lsdException w:name="List Bullet 5" w:semiHidden="1" w:unhideWhenUsed="1"/>
-    <w:lsdException w:name="List Number 2" w:semiHidden="1" w:unhideWhenUsed="1"/>
-    <w:lsdException w:name="List Number 3" w:semiHidden="1" w:unhideWhenUsed="1"/>
-    <w:lsdException w:name="List Number 4" w:semiHidden="1" w:unhideWhenUsed="1"/>
-    <w:lsdException w:name="List Number 5" w:semiHidden="1" w:unhideWhenUsed="1"/>
-    <w:lsdException w:name="Title" w:qFormat="1"/>
-    <w:lsdException w:name="Closing" w:semiHidden="1" w:unhideWhenUsed="1"/>
-    <w:lsdException w:name="Signature" w:semiHidden="1" w:unhideWhenUsed="1"/>
-    <w:lsdException w:name="Default Paragraph Font" w:semiHidden="1" w:unhideWhenUsed="1"/>
-    <w:lsdException w:name="Body Text" w:semiHidden="1" w:unhideWhenUsed="1"/>
-    <w:lsdException w:name="Body Text Indent" w:semiHidden="1" w:unhideWhenUsed="1"/>
-    <w:lsdException w:name="List Continue" w:semiHidden="1" w:unhideWhenUsed="1"/>
-    <w:lsdException w:name="List Continue 2" w:semiHidden="1" w:unhideWhenUsed="1"/>
-    <w:lsdException w:name="List Continue 3" w:semiHidden="1" w:unhideWhenUsed="1"/>
-    <w:lsdException w:name="List Continue 4" w:semiHidden="1" w:unhideWhenUsed="1"/>
-    <w:lsdException w:name="List Continue 5" w:semiHidden="1" w:unhideWhenUsed="1"/>
-    <w:lsdException w:name="Message Header" w:semiHidden="1" w:unhideWhenUsed="1"/>
-    <w:lsdException w:name="Subtitle" w:qFormat="1"/>
-    <w:lsdException w:name="Body Text First Indent 2" w:semiHidden="1" w:unhideWhenUsed="1"/>
-    <w:lsdException w:name="Note Heading" w:semiHidden="1" w:unhideWhenUsed="1"/>
-    <w:lsdException w:name="Body Text 2" w:semiHidden="1" w:unhideWhenUsed="1"/>
-    <w:lsdException w:name="Body Text 3" w:semiHidden="1" w:unhideWhenUsed="1"/>
-    <w:lsdException w:name="Body Text Indent 2" w:semiHidden="1" w:unhideWhenUsed="1"/>
-    <w:lsdException w:name="Body Text Indent 3" w:semiHidden="1" w:unhideWhenUsed="1"/>
-    <w:lsdException w:name="Block Text" w:semiHidden="1" w:unhideWhenUsed="1"/>
-    <w:lsdException w:name="Hyperlink" w:semiHidden="1" w:unhideWhenUsed="1"/>
-    <w:lsdException w:name="FollowedHyperlink" w:semiHidden="1" w:unhideWhenUsed="1"/>
-    <w:lsdException w:name="Strong" w:uiPriority="22" w:qFormat="1"/>
-    <w:lsdException w:name="Emphasis" w:qFormat="1"/>
-    <w:lsdException w:name="Document Map" w:semiHidden="1" w:unhideWhenUsed="1"/>
-    <w:lsdException w:name="Plain Text" w:semiHidden="1" w:unhideWhenUsed="1"/>
-    <w:lsdException w:name="E-mail Signature" w:semiHidden="1" w:unhideWhenUsed="1"/>
-    <w:lsdException w:name="HTML Top of Form" w:semiHidden="1" w:unhideWhenUsed="1"/>
-    <w:lsdException w:name="HTML Bottom of Form" w:semiHidden="1" w:unhideWhenUsed="1"/>
-    <w:lsdException w:name="Normal (Web)" w:semiHidden="1" w:unhideWhenUsed="1"/>
-    <w:lsdException w:name="HTML Acronym" w:semiHidden="1" w:unhideWhenUsed="1"/>
-    <w:lsdException w:name="HTML Address" w:semiHidden="1" w:unhideWhenUsed="1"/>
-    <w:lsdException w:name="HTML Cite" w:semiHidden="1" w:unhideWhenUsed="1"/>
-    <w:lsdException w:name="HTML Code" w:semiHidden="1" w:unhideWhenUsed="1"/>
-    <w:lsdException w:name="HTML Definition" w:semiHidden="1" w:unhideWhenUsed="1"/>
-    <w:lsdException w:name="HTML Keyboard" w:semiHidden="1" w:unhideWhenUsed="1"/>
-    <w:lsdException w:name="HTML Preformatted" w:semiHidden="1" w:unhideWhenUsed="1"/>
-    <w:lsdException w:name="HTML Sample" w:semiHidden="1" w:unhideWhenUsed="1"/>
-    <w:lsdException w:name="HTML Typewriter" w:semiHidden="1" w:unhideWhenUsed="1"/>
-    <w:lsdException w:name="HTML Variable" w:semiHidden="1" w:unhideWhenUsed="1"/>
-    <w:lsdException w:name="Normal Table" w:semiHidden="1" w:unhideWhenUsed="1"/>
-    <w:lsdException w:name="annotation subject" w:semiHidden="1" w:unhideWhenUsed="1"/>
-    <w:lsdException w:name="No List" w:semiHidden="1" w:unhideWhenUsed="1"/>
-    <w:lsdException w:name="Outline List 1" w:semiHidden="1" w:unhideWhenUsed="1"/>
-    <w:lsdException w:name="Outline List 2" w:semiHidden="1" w:unhideWhenUsed="1"/>
-    <w:lsdException w:name="Outline List 3" w:semiHidden="1" w:unhideWhenUsed="1"/>
-    <w:lsdException w:name="Table Simple 1" w:semiHidden="1" w:unhideWhenUsed="1"/>
-    <w:lsdException w:name="Table Simple 2" w:semiHidden="1" w:unhideWhenUsed="1"/>
-    <w:lsdException w:name="Table Simple 3" w:semiHidden="1" w:unhideWhenUsed="1"/>
-    <w:lsdException w:name="Table Classic 1" w:semiHidden="1" w:unhideWhenUsed="1"/>
-    <w:lsdException w:name="Table Classic 2" w:semiHidden="1" w:unhideWhenUsed="1"/>
-    <w:lsdException w:name="Table Classic 3" w:semiHidden="1" w:unhideWhenUsed="1"/>
-    <w:lsdException w:name="Table Classic 4" w:semiHidden="1" w:unhideWhenUsed="1"/>
-    <w:lsdException w:name="Table Colorful 1" w:semiHidden="1" w:unhideWhenUsed="1"/>
-    <w:lsdException w:name="Table Colorful 2" w:semiHidden="1" w:unhideWhenUsed="1"/>
-    <w:lsdException w:name="Table Colorful 3" w:semiHidden="1" w:unhideWhenUsed="1"/>
-    <w:lsdException w:name="Table Columns 1" w:semiHidden="1" w:unhideWhenUsed="1"/>
-    <w:lsdException w:name="Table Columns 2" w:semiHidden="1" w:unhideWhenUsed="1"/>
-    <w:lsdException w:name="Table Columns 3" w:semiHidden="1" w:unhideWhenUsed="1"/>
-    <w:lsdException w:name="Table Columns 4" w:semiHidden="1" w:unhideWhenUsed="1"/>
-    <w:lsdException w:name="Table Columns 5" w:semiHidden="1" w:unhideWhenUsed="1"/>
-    <w:lsdException w:name="Table Grid 1" w:semiHidden="1" w:unhideWhenUsed="1"/>
-    <w:lsdException w:name="Table Grid 2" w:semiHidden="1" w:unhideWhenUsed="1"/>
-    <w:lsdException w:name="Table Grid 3" w:semiHidden="1" w:unhideWhenUsed="1"/>
-    <w:lsdException w:name="Table Grid 4" w:semiHidden="1" w:unhideWhenUsed="1"/>
-    <w:lsdException w:name="Table Grid 5" w:semiHidden="1" w:unhideWhenUsed="1"/>
-    <w:lsdException w:name="Table Grid 6" w:semiHidden="1" w:unhideWhenUsed="1"/>
-    <w:lsdException w:name="Table Grid 7" w:semiHidden="1" w:unhideWhenUsed="1"/>
-    <w:lsdException w:name="Table Grid 8" w:semiHidden="1" w:unhideWhenUsed="1"/>
-    <w:lsdException w:name="Table List 1" w:semiHidden="1" w:unhideWhenUsed="1"/>
-    <w:lsdException w:name="Table List 2" w:semiHidden="1" w:unhideWhenUsed="1"/>
-    <w:lsdException w:name="Table List 3" w:semiHidden="1" w:unhideWhenUsed="1"/>
-    <w:lsdException w:name="Table List 4" w:semiHidden="1" w:unhideWhenUsed="1"/>
-    <w:lsdException w:name="Table List 5" w:semiHidden="1" w:unhideWhenUsed="1"/>
-    <w:lsdException w:name="Table List 6" w:semiHidden="1" w:unhideWhenUsed="1"/>
-    <w:lsdException w:name="Table List 7" w:semiHidden="1" w:unhideWhenUsed="1"/>
-    <w:lsdException w:name="Table List 8" w:semiHidden="1" w:unhideWhenUsed="1"/>
-    <w:lsdException w:name="Table 3D effects 1" w:semiHidden="1" w:unhideWhenUsed="1"/>
-    <w:lsdException w:name="Table 3D effects 2" w:semiHidden="1" w:unhideWhenUsed="1"/>
-    <w:lsdException w:name="Table 3D effects 3" w:semiHidden="1" w:unhideWhenUsed="1"/>
-    <w:lsdException w:name="Table Contemporary" w:semiHidden="1" w:unhideWhenUsed="1"/>
-    <w:lsdException w:name="Table Elegant" w:semiHidden="1" w:unhideWhenUsed="1"/>
-    <w:lsdException w:name="Table Professional" w:semiHidden="1" w:unhideWhenUsed="1"/>
-    <w:lsdException w:name="Table Subtle 1" w:semiHidden="1" w:unhideWhenUsed="1"/>
-    <w:lsdException w:name="Table Subtle 2" w:semiHidden="1" w:unhideWhenUsed="1"/>
-    <w:lsdException w:name="Table Web 1" w:semiHidden="1" w:unhideWhenUsed="1"/>
-    <w:lsdException w:name="Table Web 2" w:semiHidden="1" w:unhideWhenUsed="1"/>
-    <w:lsdException w:name="Table Web 3" w:semiHidden="1" w:unhideWhenUsed="1"/>
-    <w:lsdException w:name="Balloon Text" w:semiHidden="1" w:unhideWhenUsed="1"/>
-    <w:lsdException w:name="Table Theme" w:semiHidden="1" w:unhideWhenUsed="1"/>
-    <w:lsdException w:name="Placeholder Text" w:semiHidden="1" w:uiPriority="99"/>
-    <w:lsdException w:name="No Spacing" w:uiPriority="1" w:qFormat="1"/>
-    <w:lsdException w:name="Light Shading" w:uiPriority="60"/>
-    <w:lsdException w:name="Light List" w:uiPriority="61"/>
-    <w:lsdException w:name="Light Grid" w:uiPriority="62"/>
-    <w:lsdException w:name="Medium Shading 1" w:uiPriority="63"/>
-    <w:lsdException w:name="Medium Shading 2" w:uiPriority="64"/>
-    <w:lsdException w:name="Medium List 1" w:uiPriority="65"/>
-    <w:lsdException w:name="Medium List 2" w:uiPriority="66"/>
-    <w:lsdException w:name="Medium Grid 1" w:uiPriority="67"/>
-    <w:lsdException w:name="Medium Grid 2" w:uiPriority="68"/>
-    <w:lsdException w:name="Medium Grid 3" w:uiPriority="69"/>
-    <w:lsdException w:name="Dark List" w:uiPriority="70"/>
-    <w:lsdException w:name="Colorful Shading" w:uiPriority="71"/>
-    <w:lsdException w:name="Colorful List" w:uiPriority="72"/>
-    <w:lsdException w:name="Colorful Grid" w:uiPriority="73"/>
-    <w:lsdException w:name="Light Shading Accent 1" w:uiPriority="60"/>
-    <w:lsdException w:name="Light List Accent 1" w:uiPriority="61"/>
-    <w:lsdException w:name="Light Grid Accent 1" w:uiPriority="62"/>
-    <w:lsdException w:name="Medium Shading 1 Accent 1" w:uiPriority="63"/>
-    <w:lsdException w:name="Medium Shading 2 Accent 1" w:uiPriority="64"/>
-    <w:lsdException w:name="Medium List 1 Accent 1" w:uiPriority="65"/>
-    <w:lsdException w:name="Revision" w:semiHidden="1" w:uiPriority="99"/>
-    <w:lsdException w:name="List Paragraph" w:uiPriority="34" w:qFormat="1"/>
-    <w:lsdException w:name="Quote" w:uiPriority="29" w:qFormat="1"/>
-    <w:lsdException w:name="Intense Quote" w:uiPriority="30" w:qFormat="1"/>
-    <w:lsdException w:name="Medium List 2 Accent 1" w:uiPriority="66"/>
-    <w:lsdException w:name="Medium Grid 1 Accent 1" w:uiPriority="67"/>
-    <w:lsdException w:name="Medium Grid 2 Accent 1" w:uiPriority="68"/>
-    <w:lsdException w:name="Medium Grid 3 Accent 1" w:uiPriority="69"/>
-    <w:lsdException w:name="Dark List Accent 1" w:uiPriority="70"/>
-    <w:lsdException w:name="Colorful Shading Accent 1" w:uiPriority="71"/>
-    <w:lsdException w:name="Colorful List Accent 1" w:uiPriority="72"/>
-    <w:lsdException w:name="Colorful Grid Accent 1" w:uiPriority="73"/>
-    <w:lsdException w:name="Light Shading Accent 2" w:uiPriority="60"/>
-    <w:lsdException w:name="Light List Accent 2" w:uiPriority="61"/>
-    <w:lsdException w:name="Light Grid Accent 2" w:uiPriority="62"/>
-    <w:lsdException w:name="Medium Shading 1 Accent 2" w:uiPriority="63"/>
-    <w:lsdException w:name="Medium Shading 2 Accent 2" w:uiPriority="64"/>
-    <w:lsdException w:name="Medium List 1 Accent 2" w:uiPriority="65"/>
-    <w:lsdException w:name="Medium List 2 Accent 2" w:uiPriority="66"/>
-    <w:lsdException w:name="Medium Grid 1 Accent 2" w:uiPriority="67"/>
-    <w:lsdException w:name="Medium Grid 2 Accent 2" w:uiPriority="68"/>
-    <w:lsdException w:name="Medium Grid 3 Accent 2" w:uiPriority="69"/>
-    <w:lsdException w:name="Dark List Accent 2" w:uiPriority="70"/>
-    <w:lsdException w:name="Colorful Shading Accent 2" w:uiPriority="71"/>
-    <w:lsdException w:name="Colorful List Accent 2" w:uiPriority="72"/>
-    <w:lsdException w:name="Colorful Grid Accent 2" w:uiPriority="73"/>
-    <w:lsdException w:name="Light Shading Accent 3" w:uiPriority="60"/>
-    <w:lsdException w:name="Light List Accent 3" w:uiPriority="61"/>
-    <w:lsdException w:name="Light Grid Accent 3" w:uiPriority="62"/>
-    <w:lsdException w:name="Medium Shading 1 Accent 3" w:uiPriority="63"/>
-    <w:lsdException w:name="Medium Shading 2 Accent 3" w:uiPriority="64"/>
-    <w:lsdException w:name="Medium List 1 Accent 3" w:uiPriority="65"/>
-    <w:lsdException w:name="Medium List 2 Accent 3" w:uiPriority="66"/>
-    <w:lsdException w:name="Medium Grid 1 Accent 3" w:uiPriority="67"/>
-    <w:lsdException w:name="Medium Grid 2 Accent 3" w:uiPriority="68"/>
-    <w:lsdException w:name="Medium Grid 3 Accent 3" w:uiPriority="69"/>
-    <w:lsdException w:name="Dark List Accent 3" w:uiPriority="70"/>
-    <w:lsdException w:name="Colorful Shading Accent 3" w:uiPriority="71"/>
-    <w:lsdException w:name="Colorful List Accent 3" w:uiPriority="72"/>
-    <w:lsdException w:name="Colorful Grid Accent 3" w:uiPriority="73"/>
-    <w:lsdException w:name="Light Shading Accent 4" w:uiPriority="60"/>
-    <w:lsdException w:name="Light List Accent 4" w:uiPriority="61"/>
-    <w:lsdException w:name="Light Grid Accent 4" w:uiPriority="62"/>
-    <w:lsdException w:name="Medium Shading 1 Accent 4" w:uiPriority="63"/>
-    <w:lsdException w:name="Medium Shading 2 Accent 4" w:uiPriority="64"/>
-    <w:lsdException w:name="Medium List 1 Accent 4" w:uiPriority="65"/>
-    <w:lsdException w:name="Medium List 2 Accent 4" w:uiPriority="66"/>
-    <w:lsdException w:name="Medium Grid 1 Accent 4" w:uiPriority="67"/>
-    <w:lsdException w:name="Medium Grid 2 Accent 4" w:uiPriority="68"/>
-    <w:lsdException w:name="Medium Grid 3 Accent 4" w:uiPriority="69"/>
-    <w:lsdException w:name="Dark List Accent 4" w:uiPriority="70"/>
-    <w:lsdException w:name="Colorful Shading Accent 4" w:uiPriority="71"/>
-    <w:lsdException w:name="Colorful List Accent 4" w:uiPriority="72"/>
-    <w:lsdException w:name="Colorful Grid Accent 4" w:uiPriority="73"/>
-    <w:lsdException w:name="Light Shading Accent 5" w:uiPriority="60"/>
-    <w:lsdException w:name="Light List Accent 5" w:uiPriority="61"/>
-    <w:lsdException w:name="Light Grid Accent 5" w:uiPriority="62"/>
-    <w:lsdException w:name="Medium Shading 1 Accent 5" w:uiPriority="63"/>
-    <w:lsdException w:name="Medium Shading 2 Accent 5" w:uiPriority="64"/>
-    <w:lsdException w:name="Medium List 1 Accent 5" w:uiPriority="65"/>
-    <w:lsdException w:name="Medium List 2 Accent 5" w:uiPriority="66"/>
-    <w:lsdException w:name="Medium Grid 1 Accent 5" w:uiPriority="67"/>
-    <w:lsdException w:name="Medium Grid 2 Accent 5" w:uiPriority="68"/>
-    <w:lsdException w:name="Medium Grid 3 Accent 5" w:uiPriority="69"/>
-    <w:lsdException w:name="Dark List Accent 5" w:uiPriority="70"/>
-    <w:lsdException w:name="Colorful Shading Accent 5" w:uiPriority="71"/>
-    <w:lsdException w:name="Colorful List Accent 5" w:uiPriority="72"/>
-    <w:lsdException w:name="Colorful Grid Accent 5" w:uiPriority="73"/>
-    <w:lsdException w:name="Light Shading Accent 6" w:uiPriority="60"/>
-    <w:lsdException w:name="Light List Accent 6" w:uiPriority="61"/>
-    <w:lsdException w:name="Light Grid Accent 6" w:uiPriority="62"/>
-    <w:lsdException w:name="Medium Shading 1 Accent 6" w:uiPriority="63"/>
-    <w:lsdException w:name="Medium Shading 2 Accent 6" w:uiPriority="64"/>
-    <w:lsdException w:name="Medium List 1 Accent 6" w:uiPriority="65"/>
-    <w:lsdException w:name="Medium List 2 Accent 6" w:uiPriority="66"/>
-    <w:lsdException w:name="Medium Grid 1 Accent 6" w:uiPriority="67"/>
-    <w:lsdException w:name="Medium Grid 2 Accent 6" w:uiPriority="68"/>
-    <w:lsdException w:name="Medium Grid 3 Accent 6" w:uiPriority="69"/>
-    <w:lsdException w:name="Dark List Accent 6" w:uiPriority="70"/>
-    <w:lsdException w:name="Colorful Shading Accent 6" w:uiPriority="71"/>
-    <w:lsdException w:name="Colorful List Accent 6" w:uiPriority="72"/>
-    <w:lsdException w:name="Colorful Grid Accent 6" w:uiPriority="73"/>
-    <w:lsdException w:name="Subtle Emphasis" w:uiPriority="19" w:qFormat="1"/>
-    <w:lsdException w:name="Intense Emphasis" w:uiPriority="21" w:qFormat="1"/>
-    <w:lsdException w:name="Subtle Reference" w:uiPriority="31" w:qFormat="1"/>
-    <w:lsdException w:name="Intense Reference" w:uiPriority="32" w:qFormat="1"/>
-    <w:lsdException w:name="Book Title" w:uiPriority="33" w:qFormat="1"/>
-    <w:lsdException w:name="Bibliography" w:semiHidden="1" w:uiPriority="37" w:unhideWhenUsed="1"/>
-    <w:lsdException w:name="TOC Heading" w:semiHidden="1" w:uiPriority="39" w:unhideWhenUsed="1" w:qFormat="1"/>
-    <w:lsdException w:name="Plain Table 1" w:uiPriority="41"/>
-    <w:lsdException w:name="Plain Table 2" w:uiPriority="42"/>
-    <w:lsdException w:name="Plain Table 3" w:uiPriority="43"/>
-    <w:lsdException w:name="Plain Table 4" w:uiPriority="44"/>
-    <w:lsdException w:name="Plain Table 5" w:uiPriority="45"/>
-    <w:lsdException w:name="Grid Table Light" w:uiPriority="40"/>
-    <w:lsdException w:name="Grid Table 1 Light" w:uiPriority="46"/>
-    <w:lsdException w:name="Grid Table 2" w:uiPriority="47"/>
-    <w:lsdException w:name="Grid Table 3" w:uiPriority="48"/>
-    <w:lsdException w:name="Grid Table 4" w:uiPriority="49"/>
-    <w:lsdException w:name="Grid Table 5 Dark" w:uiPriority="50"/>
-    <w:lsdException w:name="Grid Table 6 Colorful" w:uiPriority="51"/>
-    <w:lsdException w:name="Grid Table 7 Colorful" w:uiPriority="52"/>
-    <w:lsdException w:name="Grid Table 1 Light Accent 1" w:uiPriority="46"/>
-    <w:lsdException w:name="Grid Table 2 Accent 1" w:uiPriority="47"/>
-    <w:lsdException w:name="Grid Table 3 Accent 1" w:uiPriority="48"/>
-    <w:lsdException w:name="Grid Table 4 Accent 1" w:uiPriority="49"/>
-    <w:lsdException w:name="Grid Table 5 Dark Accent 1" w:uiPriority="50"/>
-    <w:lsdException w:name="Grid Table 6 Colorful Accent 1" w:uiPriority="51"/>
-    <w:lsdException w:name="Grid Table 7 Colorful Accent 1" w:uiPriority="52"/>
-    <w:lsdException w:name="Grid Table 1 Light Accent 2" w:uiPriority="46"/>
-    <w:lsdException w:name="Grid Table 2 Accent 2" w:uiPriority="47"/>
-    <w:lsdException w:name="Grid Table 3 Accent 2" w:uiPriority="48"/>
-    <w:lsdException w:name="Grid Table 4 Accent 2" w:uiPriority="49"/>
-    <w:lsdException w:name="Grid Table 5 Dark Accent 2" w:uiPriority="50"/>
-    <w:lsdException w:name="Grid Table 6 Colorful Accent 2" w:uiPriority="51"/>
-    <w:lsdException w:name="Grid Table 7 Colorful Accent 2" w:uiPriority="52"/>
-    <w:lsdException w:name="Grid Table 1 Light Accent 3" w:uiPriority="46"/>
-    <w:lsdException w:name="Grid Table 2 Accent 3" w:uiPriority="47"/>
-    <w:lsdException w:name="Grid Table 3 Accent 3" w:uiPriority="48"/>
-    <w:lsdException w:name="Grid Table 4 Accent 3" w:uiPriority="49"/>
-    <w:lsdException w:name="Grid Table 5 Dark Accent 3" w:uiPriority="50"/>
-    <w:lsdException w:name="Grid Table 6 Colorful Accent 3" w:uiPriority="51"/>
-    <w:lsdException w:name="Grid Table 7 Colorful Accent 3" w:uiPriority="52"/>
-    <w:lsdException w:name="Grid Table 1 Light Accent 4" w:uiPriority="46"/>
-    <w:lsdException w:name="Grid Table 2 Accent 4" w:uiPriority="47"/>
-    <w:lsdException w:name="Grid Table 3 Accent 4" w:uiPriority="48"/>
-    <w:lsdException w:name="Grid Table 4 Accent 4" w:uiPriority="49"/>
-    <w:lsdException w:name="Grid Table 5 Dark Accent 4" w:uiPriority="50"/>
-    <w:lsdException w:name="Grid Table 6 Colorful Accent 4" w:uiPriority="51"/>
-    <w:lsdException w:name="Grid Table 7 Colorful Accent 4" w:uiPriority="52"/>
-    <w:lsdException w:name="Grid Table 1 Light Accent 5" w:uiPriority="46"/>
-    <w:lsdException w:name="Grid Table 2 Accent 5" w:uiPriority="47"/>
-    <w:lsdException w:name="Grid Table 3 Accent 5" w:uiPriority="48"/>
-    <w:lsdException w:name="Grid Table 4 Accent 5" w:uiPriority="49"/>
-    <w:lsdException w:name="Grid Table 5 Dark Accent 5" w:uiPriority="50"/>
-    <w:lsdException w:name="Grid Table 6 Colorful Accent 5" w:uiPriority="51"/>
-    <w:lsdException w:name="Grid Table 7 Colorful Accent 5" w:uiPriority="52"/>
-    <w:lsdException w:name="Grid Table 1 Light Accent 6" w:uiPriority="46"/>
-    <w:lsdException w:name="Grid Table 2 Accent 6" w:uiPriority="47"/>
-    <w:lsdException w:name="Grid Table 3 Accent 6" w:uiPriority="48"/>
-    <w:lsdException w:name="Grid Table 4 Accent 6" w:uiPriority="49"/>
-    <w:lsdException w:name="Grid Table 5 Dark Accent 6" w:uiPriority="50"/>
-    <w:lsdException w:name="Grid Table 6 Colorful Accent 6" w:uiPriority="51"/>
-    <w:lsdException w:name="Grid Table 7 Colorful Accent 6" w:uiPriority="52"/>
-    <w:lsdException w:name="List Table 1 Light" w:uiPriority="46"/>
-    <w:lsdException w:name="List Table 2" w:uiPriority="47"/>
-    <w:lsdException w:name="List Table 3" w:uiPriority="48"/>
-    <w:lsdException w:name="List Table 4" w:uiPriority="49"/>
-    <w:lsdException w:name="List Table 5 Dark" w:uiPriority="50"/>
-    <w:lsdException w:name="List Table 6 Colorful" w:uiPriority="51"/>
-    <w:lsdException w:name="List Table 7 Colorful" w:uiPriority="52"/>
-    <w:lsdException w:name="List Table 1 Light Accent 1" w:uiPriority="46"/>
-    <w:lsdException w:name="List Table 2 Accent 1" w:uiPriority="47"/>
-    <w:lsdException w:name="List Table 3 Accent 1" w:uiPriority="48"/>
-    <w:lsdException w:name="List Table 4 Accent 1" w:uiPriority="49"/>
-    <w:lsdException w:name="List Table 5 Dark Accent 1" w:uiPriority="50"/>
-    <w:lsdException w:name="List Table 6 Colorful Accent 1" w:uiPriority="51"/>
-    <w:lsdException w:name="List Table 7 Colorful Accent 1" w:uiPriority="52"/>
-    <w:lsdException w:name="List Table 1 Light Accent 2" w:uiPriority="46"/>
-    <w:lsdException w:name="List Table 2 Accent 2" w:uiPriority="47"/>
-    <w:lsdException w:name="List Table 3 Accent 2" w:uiPriority="48"/>
-    <w:lsdException w:name="List Table 4 Accent 2" w:uiPriority="49"/>
-    <w:lsdException w:name="List Table 5 Dark Accent 2" w:uiPriority="50"/>
-    <w:lsdException w:name="List Table 6 Colorful Accent 2" w:uiPriority="51"/>
-    <w:lsdException w:name="List Table 7 Colorful Accent 2" w:uiPriority="52"/>
-    <w:lsdException w:name="List Table 1 Light Accent 3" w:uiPriority="46"/>
-    <w:lsdException w:name="List Table 2 Accent 3" w:uiPriority="47"/>
-    <w:lsdException w:name="List Table 3 Accent 3" w:uiPriority="48"/>
-    <w:lsdException w:name="List Table 4 Accent 3" w:uiPriority="49"/>
-    <w:lsdException w:name="List Table 5 Dark Accent 3" w:uiPriority="50"/>
-    <w:lsdException w:name="List Table 6 Colorful Accent 3" w:uiPriority="51"/>
-    <w:lsdException w:name="List Table 7 Colorful Accent 3" w:uiPriority="52"/>
-    <w:lsdException w:name="List Table 1 Light Accent 4" w:uiPriority="46"/>
-    <w:lsdException w:name="List Table 2 Accent 4" w:uiPriority="47"/>
-    <w:lsdException w:name="List Table 3 Accent 4" w:uiPriority="48"/>
-    <w:lsdException w:name="List Table 4 Accent 4" w:uiPriority="49"/>
-    <w:lsdException w:name="List Table 5 Dark Accent 4" w:uiPriority="50"/>
-    <w:lsdException w:name="List Table 6 Colorful Accent 4" w:uiPriority="51"/>
-    <w:lsdException w:name="List Table 7 Colorful Accent 4" w:uiPriority="52"/>
-    <w:lsdException w:name="List Table 1 Light Accent 5" w:uiPriority="46"/>
-    <w:lsdException w:name="List Table 2 Accent 5" w:uiPriority="47"/>
-    <w:lsdException w:name="List Table 3 Accent 5" w:uiPriority="48"/>
-    <w:lsdException w:name="List Table 4 Accent 5" w:uiPriority="49"/>
-    <w:lsdException w:name="List Table 5 Dark Accent 5" w:uiPriority="50"/>
-    <w:lsdException w:name="List Table 6 Colorful Accent 5" w:uiPriority="51"/>
-    <w:lsdException w:name="List Table 7 Colorful Accent 5" w:uiPriority="52"/>
-    <w:lsdException w:name="List Table 1 Light Accent 6" w:uiPriority="46"/>
-    <w:lsdException w:name="List Table 2 Accent 6" w:uiPriority="47"/>
-    <w:lsdException w:name="List Table 3 Accent 6" w:uiPriority="48"/>
-    <w:lsdException w:name="List Table 4 Accent 6" w:uiPriority="49"/>
-    <w:lsdException w:name="List Table 5 Dark Accent 6" w:uiPriority="50"/>
-    <w:lsdException w:name="List Table 6 Colorful Accent 6" w:uiPriority="51"/>
-    <w:lsdException w:name="List Table 7 Colorful Accent 6" w:uiPriority="52"/>
+  <w:latentStyles w:defLockedState="0" w:defUIPriority="0" w:defSemiHidden="1" w:defUnhideWhenUsed="1" w:defQFormat="0" w:count="267">
+    <w:lsdException w:name="Normal" w:semiHidden="0" w:unhideWhenUsed="0" w:qFormat="1"/>
+    <w:lsdException w:name="heading 1" w:semiHidden="0" w:unhideWhenUsed="0" w:qFormat="1"/>
+    <w:lsdException w:name="heading 2" w:semiHidden="0" w:unhideWhenUsed="0" w:qFormat="1"/>
+    <w:lsdException w:name="heading 3" w:semiHidden="0" w:unhideWhenUsed="0" w:qFormat="1"/>
+    <w:lsdException w:name="heading 4" w:semiHidden="0" w:unhideWhenUsed="0" w:qFormat="1"/>
+    <w:lsdException w:name="heading 5" w:semiHidden="0" w:unhideWhenUsed="0" w:qFormat="1"/>
+    <w:lsdException w:name="heading 6" w:semiHidden="0" w:unhideWhenUsed="0" w:qFormat="1"/>
+    <w:lsdException w:name="heading 7" w:qFormat="1"/>
+    <w:lsdException w:name="heading 8" w:qFormat="1"/>
+    <w:lsdException w:name="heading 9" w:qFormat="1"/>
+    <w:lsdException w:name="caption" w:qFormat="1"/>
+    <w:lsdException w:name="List Number" w:semiHidden="0" w:unhideWhenUsed="0"/>
+    <w:lsdException w:name="List 4" w:semiHidden="0" w:unhideWhenUsed="0"/>
+    <w:lsdException w:name="List 5" w:semiHidden="0" w:unhideWhenUsed="0"/>
+    <w:lsdException w:name="Title" w:semiHidden="0" w:unhideWhenUsed="0" w:qFormat="1"/>
+    <w:lsdException w:name="Subtitle" w:semiHidden="0" w:unhideWhenUsed="0" w:qFormat="1"/>
+    <w:lsdException w:name="Salutation" w:semiHidden="0" w:unhideWhenUsed="0"/>
+    <w:lsdException w:name="Date" w:semiHidden="0" w:unhideWhenUsed="0"/>
+    <w:lsdException w:name="Body Text First Indent" w:semiHidden="0" w:unhideWhenUsed="0"/>
+    <w:lsdException w:name="Strong" w:semiHidden="0" w:uiPriority="22" w:unhideWhenUsed="0" w:qFormat="1"/>
+    <w:lsdException w:name="Emphasis" w:semiHidden="0" w:unhideWhenUsed="0" w:qFormat="1"/>
+    <w:lsdException w:name="Table Grid" w:semiHidden="0" w:unhideWhenUsed="0"/>
+    <w:lsdException w:name="Placeholder Text" w:uiPriority="99" w:unhideWhenUsed="0"/>
+    <w:lsdException w:name="No Spacing" w:semiHidden="0" w:uiPriority="1" w:unhideWhenUsed="0" w:qFormat="1"/>
+    <w:lsdException w:name="Light Shading" w:semiHidden="0" w:uiPriority="60" w:unhideWhenUsed="0"/>
+    <w:lsdException w:name="Light List" w:semiHidden="0" w:uiPriority="61" w:unhideWhenUsed="0"/>
+    <w:lsdException w:name="Light Grid" w:semiHidden="0" w:uiPriority="62" w:unhideWhenUsed="0"/>
+    <w:lsdException w:name="Medium Shading 1" w:semiHidden="0" w:uiPriority="63" w:unhideWhenUsed="0"/>
+    <w:lsdException w:name="Medium Shading 2" w:semiHidden="0" w:uiPriority="64" w:unhideWhenUsed="0"/>
+    <w:lsdException w:name="Medium List 1" w:semiHidden="0" w:uiPriority="65" w:unhideWhenUsed="0"/>
+    <w:lsdException w:name="Medium List 2" w:semiHidden="0" w:uiPriority="66" w:unhideWhenUsed="0"/>
+    <w:lsdException w:name="Medium Grid 1" w:semiHidden="0" w:uiPriority="67" w:unhideWhenUsed="0"/>
+    <w:lsdException w:name="Medium Grid 2" w:semiHidden="0" w:uiPriority="68" w:unhideWhenUsed="0"/>
+    <w:lsdException w:name="Medium Grid 3" w:semiHidden="0" w:uiPriority="69" w:unhideWhenUsed="0"/>
+    <w:lsdException w:name="Dark List" w:semiHidden="0" w:uiPriority="70" w:unhideWhenUsed="0"/>
+    <w:lsdException w:name="Colorful Shading" w:semiHidden="0" w:uiPriority="71" w:unhideWhenUsed="0"/>
+    <w:lsdException w:name="Colorful List" w:semiHidden="0" w:uiPriority="72" w:unhideWhenUsed="0"/>
+    <w:lsdException w:name="Colorful Grid" w:semiHidden="0" w:uiPriority="73" w:unhideWhenUsed="0"/>
+    <w:lsdException w:name="Light Shading Accent 1" w:semiHidden="0" w:uiPriority="60" w:unhideWhenUsed="0"/>
+    <w:lsdException w:name="Light List Accent 1" w:semiHidden="0" w:uiPriority="61" w:unhideWhenUsed="0"/>
+    <w:lsdException w:name="Light Grid Accent 1" w:semiHidden="0" w:uiPriority="62" w:unhideWhenUsed="0"/>
+    <w:lsdException w:name="Medium Shading 1 Accent 1" w:semiHidden="0" w:uiPriority="63" w:unhideWhenUsed="0"/>
+    <w:lsdException w:name="Medium Shading 2 Accent 1" w:semiHidden="0" w:uiPriority="64" w:unhideWhenUsed="0"/>
+    <w:lsdException w:name="Medium List 1 Accent 1" w:semiHidden="0" w:uiPriority="65" w:unhideWhenUsed="0"/>
+    <w:lsdException w:name="Revision" w:uiPriority="99" w:unhideWhenUsed="0"/>
+    <w:lsdException w:name="List Paragraph" w:semiHidden="0" w:uiPriority="34" w:unhideWhenUsed="0" w:qFormat="1"/>
+    <w:lsdException w:name="Quote" w:semiHidden="0" w:uiPriority="29" w:unhideWhenUsed="0" w:qFormat="1"/>
+    <w:lsdException w:name="Intense Quote" w:semiHidden="0" w:uiPriority="30" w:unhideWhenUsed="0" w:qFormat="1"/>
+    <w:lsdException w:name="Medium List 2 Accent 1" w:semiHidden="0" w:uiPriority="66" w:unhideWhenUsed="0"/>
+    <w:lsdException w:name="Medium Grid 1 Accent 1" w:semiHidden="0" w:uiPriority="67" w:unhideWhenUsed="0"/>
+    <w:lsdException w:name="Medium Grid 2 Accent 1" w:semiHidden="0" w:uiPriority="68" w:unhideWhenUsed="0"/>
+    <w:lsdException w:name="Medium Grid 3 Accent 1" w:semiHidden="0" w:uiPriority="69" w:unhideWhenUsed="0"/>
+    <w:lsdException w:name="Dark List Accent 1" w:semiHidden="0" w:uiPriority="70" w:unhideWhenUsed="0"/>
+    <w:lsdException w:name="Colorful Shading Accent 1" w:semiHidden="0" w:uiPriority="71" w:unhideWhenUsed="0"/>
+    <w:lsdException w:name="Colorful List Accent 1" w:semiHidden="0" w:uiPriority="72" w:unhideWhenUsed="0"/>
+    <w:lsdException w:name="Colorful Grid Accent 1" w:semiHidden="0" w:uiPriority="73" w:unhideWhenUsed="0"/>
+    <w:lsdException w:name="Light Shading Accent 2" w:semiHidden="0" w:uiPriority="60" w:unhideWhenUsed="0"/>
+    <w:lsdException w:name="Light List Accent 2" w:semiHidden="0" w:uiPriority="61" w:unhideWhenUsed="0"/>
+    <w:lsdException w:name="Light Grid Accent 2" w:semiHidden="0" w:uiPriority="62" w:unhideWhenUsed="0"/>
+    <w:lsdException w:name="Medium Shading 1 Accent 2" w:semiHidden="0" w:uiPriority="63" w:unhideWhenUsed="0"/>
+    <w:lsdException w:name="Medium Shading 2 Accent 2" w:semiHidden="0" w:uiPriority="64" w:unhideWhenUsed="0"/>
+    <w:lsdException w:name="Medium List 1 Accent 2" w:semiHidden="0" w:uiPriority="65" w:unhideWhenUsed="0"/>
+    <w:lsdException w:name="Medium List 2 Accent 2" w:semiHidden="0" w:uiPriority="66" w:unhideWhenUsed="0"/>
+    <w:lsdException w:name="Medium Grid 1 Accent 2" w:semiHidden="0" w:uiPriority="67" w:unhideWhenUsed="0"/>
+    <w:lsdException w:name="Medium Grid 2 Accent 2" w:semiHidden="0" w:uiPriority="68" w:unhideWhenUsed="0"/>
+    <w:lsdException w:name="Medium Grid 3 Accent 2" w:semiHidden="0" w:uiPriority="69" w:unhideWhenUsed="0"/>
+    <w:lsdException w:name="Dark List Accent 2" w:semiHidden="0" w:uiPriority="70" w:unhideWhenUsed="0"/>
+    <w:lsdException w:name="Colorful Shading Accent 2" w:semiHidden="0" w:uiPriority="71" w:unhideWhenUsed="0"/>
+    <w:lsdException w:name="Colorful List Accent 2" w:semiHidden="0" w:uiPriority="72" w:unhideWhenUsed="0"/>
+    <w:lsdException w:name="Colorful Grid Accent 2" w:semiHidden="0" w:uiPriority="73" w:unhideWhenUsed="0"/>
+    <w:lsdException w:name="Light Shading Accent 3" w:semiHidden="0" w:uiPriority="60" w:unhideWhenUsed="0"/>
+    <w:lsdException w:name="Light List Accent 3" w:semiHidden="0" w:uiPriority="61" w:unhideWhenUsed="0"/>
+    <w:lsdException w:name="Light Grid Accent 3" w:semiHidden="0" w:uiPriority="62" w:unhideWhenUsed="0"/>
+    <w:lsdException w:name="Medium Shading 1 Accent 3" w:semiHidden="0" w:uiPriority="63" w:unhideWhenUsed="0"/>
+    <w:lsdException w:name="Medium Shading 2 Accent 3" w:semiHidden="0" w:uiPriority="64" w:unhideWhenUsed="0"/>
+    <w:lsdException w:name="Medium List 1 Accent 3" w:semiHidden="0" w:uiPriority="65" w:unhideWhenUsed="0"/>
+    <w:lsdException w:name="Medium List 2 Accent 3" w:semiHidden="0" w:uiPriority="66" w:unhideWhenUsed="0"/>
+    <w:lsdException w:name="Medium Grid 1 Accent 3" w:semiHidden="0" w:uiPriority="67" w:unhideWhenUsed="0"/>
+    <w:lsdException w:name="Medium Grid 2 Accent 3" w:semiHidden="0" w:uiPriority="68" w:unhideWhenUsed="0"/>
+    <w:lsdException w:name="Medium Grid 3 Accent 3" w:semiHidden="0" w:uiPriority="69" w:unhideWhenUsed="0"/>
+    <w:lsdException w:name="Dark List Accent 3" w:semiHidden="0" w:uiPriority="70" w:unhideWhenUsed="0"/>
+    <w:lsdException w:name="Colorful Shading Accent 3" w:semiHidden="0" w:uiPriority="71" w:unhideWhenUsed="0"/>
+    <w:lsdException w:name="Colorful List Accent 3" w:semiHidden="0" w:uiPriority="72" w:unhideWhenUsed="0"/>
+    <w:lsdException w:name="Colorful Grid Accent 3" w:semiHidden="0" w:uiPriority="73" w:unhideWhenUsed="0"/>
+    <w:lsdException w:name="Light Shading Accent 4" w:semiHidden="0" w:uiPriority="60" w:unhideWhenUsed="0"/>
+    <w:lsdException w:name="Light List Accent 4" w:semiHidden="0" w:uiPriority="61" w:unhideWhenUsed="0"/>
+    <w:lsdException w:name="Light Grid Accent 4" w:semiHidden="0" w:uiPriority="62" w:unhideWhenUsed="0"/>
+    <w:lsdException w:name="Medium Shading 1 Accent 4" w:semiHidden="0" w:uiPriority="63" w:unhideWhenUsed="0"/>
+    <w:lsdException w:name="Medium Shading 2 Accent 4" w:semiHidden="0" w:uiPriority="64" w:unhideWhenUsed="0"/>
+    <w:lsdException w:name="Medium List 1 Accent 4" w:semiHidden="0" w:uiPriority="65" w:unhideWhenUsed="0"/>
+    <w:lsdException w:name="Medium List 2 Accent 4" w:semiHidden="0" w:uiPriority="66" w:unhideWhenUsed="0"/>
+    <w:lsdException w:name="Medium Grid 1 Accent 4" w:semiHidden="0" w:uiPriority="67" w:unhideWhenUsed="0"/>
+    <w:lsdException w:name="Medium Grid 2 Accent 4" w:semiHidden="0" w:uiPriority="68" w:unhideWhenUsed="0"/>
+    <w:lsdException w:name="Medium Grid 3 Accent 4" w:semiHidden="0" w:uiPriority="69" w:unhideWhenUsed="0"/>
+    <w:lsdException w:name="Dark List Accent 4" w:semiHidden="0" w:uiPriority="70" w:unhideWhenUsed="0"/>
+    <w:lsdException w:name="Colorful Shading Accent 4" w:semiHidden="0" w:uiPriority="71" w:unhideWhenUsed="0"/>
+    <w:lsdException w:name="Colorful List Accent 4" w:semiHidden="0" w:uiPriority="72" w:unhideWhenUsed="0"/>
+    <w:lsdException w:name="Colorful Grid Accent 4" w:semiHidden="0" w:uiPriority="73" w:unhideWhenUsed="0"/>
+    <w:lsdException w:name="Light Shading Accent 5" w:semiHidden="0" w:uiPriority="60" w:unhideWhenUsed="0"/>
+    <w:lsdException w:name="Light List Accent 5" w:semiHidden="0" w:uiPriority="61" w:unhideWhenUsed="0"/>
+    <w:lsdException w:name="Light Grid Accent 5" w:semiHidden="0" w:uiPriority="62" w:unhideWhenUsed="0"/>
+    <w:lsdException w:name="Medium Shading 1 Accent 5" w:semiHidden="0" w:uiPriority="63" w:unhideWhenUsed="0"/>
+    <w:lsdException w:name="Medium Shading 2 Accent 5" w:semiHidden="0" w:uiPriority="64" w:unhideWhenUsed="0"/>
+    <w:lsdException w:name="Medium List 1 Accent 5" w:semiHidden="0" w:uiPriority="65" w:unhideWhenUsed="0"/>
+    <w:lsdException w:name="Medium List 2 Accent 5" w:semiHidden="0" w:uiPriority="66" w:unhideWhenUsed="0"/>
+    <w:lsdException w:name="Medium Grid 1 Accent 5" w:semiHidden="0" w:uiPriority="67" w:unhideWhenUsed="0"/>
+    <w:lsdException w:name="Medium Grid 2 Accent 5" w:semiHidden="0" w:uiPriority="68" w:unhideWhenUsed="0"/>
+    <w:lsdException w:name="Medium Grid 3 Accent 5" w:semiHidden="0" w:uiPriority="69" w:unhideWhenUsed="0"/>
+    <w:lsdException w:name="Dark List Accent 5" w:semiHidden="0" w:uiPriority="70" w:unhideWhenUsed="0"/>
+    <w:lsdException w:name="Colorful Shading Accent 5" w:semiHidden="0" w:uiPriority="71" w:unhideWhenUsed="0"/>
+    <w:lsdException w:name="Colorful List Accent 5" w:semiHidden="0" w:uiPriority="72" w:unhideWhenUsed="0"/>
+    <w:lsdException w:name="Colorful Grid Accent 5" w:semiHidden="0" w:uiPriority="73" w:unhideWhenUsed="0"/>
+    <w:lsdException w:name="Light Shading Accent 6" w:semiHidden="0" w:uiPriority="60" w:unhideWhenUsed="0"/>
+    <w:lsdException w:name="Light List Accent 6" w:semiHidden="0" w:uiPriority="61" w:unhideWhenUsed="0"/>
+    <w:lsdException w:name="Light Grid Accent 6" w:semiHidden="0" w:uiPriority="62" w:unhideWhenUsed="0"/>
+    <w:lsdException w:name="Medium Shading 1 Accent 6" w:semiHidden="0" w:uiPriority="63" w:unhideWhenUsed="0"/>
+    <w:lsdException w:name="Medium Shading 2 Accent 6" w:semiHidden="0" w:uiPriority="64" w:unhideWhenUsed="0"/>
+    <w:lsdException w:name="Medium List 1 Accent 6" w:semiHidden="0" w:uiPriority="65" w:unhideWhenUsed="0"/>
+    <w:lsdException w:name="Medium List 2 Accent 6" w:semiHidden="0" w:uiPriority="66" w:unhideWhenUsed="0"/>
+    <w:lsdException w:name="Medium Grid 1 Accent 6" w:semiHidden="0" w:uiPriority="67" w:unhideWhenUsed="0"/>
+    <w:lsdException w:name="Medium Grid 2 Accent 6" w:semiHidden="0" w:uiPriority="68" w:unhideWhenUsed="0"/>
+    <w:lsdException w:name="Medium Grid 3 Accent 6" w:semiHidden="0" w:uiPriority="69" w:unhideWhenUsed="0"/>
+    <w:lsdException w:name="Dark List Accent 6" w:semiHidden="0" w:uiPriority="70" w:unhideWhenUsed="0"/>
+    <w:lsdException w:name="Colorful Shading Accent 6" w:semiHidden="0" w:uiPriority="71" w:unhideWhenUsed="0"/>
+    <w:lsdException w:name="Colorful List Accent 6" w:semiHidden="0" w:uiPriority="72" w:unhideWhenUsed="0"/>
+    <w:lsdException w:name="Colorful Grid Accent 6" w:semiHidden="0" w:uiPriority="73" w:unhideWhenUsed="0"/>
+    <w:lsdException w:name="Subtle Emphasis" w:semiHidden="0" w:uiPriority="19" w:unhideWhenUsed="0" w:qFormat="1"/>
+    <w:lsdException w:name="Intense Emphasis" w:semiHidden="0" w:uiPriority="21" w:unhideWhenUsed="0" w:qFormat="1"/>
+    <w:lsdException w:name="Subtle Reference" w:semiHidden="0" w:uiPriority="31" w:unhideWhenUsed="0" w:qFormat="1"/>
+    <w:lsdException w:name="Intense Reference" w:semiHidden="0" w:uiPriority="32" w:unhideWhenUsed="0" w:qFormat="1"/>
+    <w:lsdException w:name="Book Title" w:semiHidden="0" w:uiPriority="33" w:unhideWhenUsed="0" w:qFormat="1"/>
+    <w:lsdException w:name="Bibliography" w:uiPriority="37"/>
+    <w:lsdException w:name="TOC Heading" w:uiPriority="39" w:qFormat="1"/>
+  </w:latentStyles>
+  <w:style w:type="paragraph" w:default="1" w:styleId="Normal">
+    <w:name w:val="Normal"/>
+    <w:qFormat/>
+    <w:pPr>
+      <w:spacing w:after="80"/>
+      <w:jc w:val="both"/>
+    </w:pPr>
+    <w:rPr>
+      <w:sz w:val="18"/>
+    </w:rPr>
+  </w:style>
+  <w:style w:type="paragraph" w:styleId="Heading1">
+    <w:name w:val="heading 1"/>
+    <w:basedOn w:val="Normal"/>
+    <w:next w:val="Normal"/>
+    <w:qFormat/>
+    <w:pPr>
+      <w:keepNext/>
+      <w:numPr>
+        <w:numId w:val="1"/>
+      </w:numPr>
+      <w:spacing w:before="40" w:after="0"/>
+      <w:jc w:val="left"/>
+      <w:outlineLvl w:val="0"/>
+    </w:pPr>
+    <w:rPr>
+      <w:b/>
+      <w:kern w:val="28"/>
+      <w:sz w:val="24"/>
+    </w:rPr>
+  </w:style>
+  <w:style w:type="paragraph" w:styleId="Heading2">
+    <w:name w:val="heading 2"/>
+    <w:basedOn w:val="Heading1"/>
+    <w:next w:val="Normal"/>
+    <w:qFormat/>
+    <w:pPr>
+      <w:numPr>
+        <w:ilvl w:val="1"/>
+      </w:numPr>
+      <w:outlineLvl w:val="1"/>
+    </w:pPr>
+  </w:style>
+  <w:style w:type="paragraph" w:styleId="Heading3">
+    <w:name w:val="heading 3"/>
+    <w:basedOn w:val="Heading2"/>
+    <w:next w:val="Normal"/>
+    <w:qFormat/>
+    <w:pPr>
+      <w:numPr>
+        <w:ilvl w:val="2"/>
+      </w:numPr>
+      <w:outlineLvl w:val="2"/>
+    </w:pPr>
+    <w:rPr>
+      <w:b w:val="0"/>
+      <w:i/>
+      <w:sz w:val="22"/>
+    </w:rPr>
+  </w:style>
+  <w:style w:type="paragraph" w:styleId="Heading4">
+    <w:name w:val="heading 4"/>
+    <w:basedOn w:val="Heading3"/>
+    <w:next w:val="Normal"/>
+    <w:qFormat/>
+    <w:pPr>
+      <w:numPr>
+        <w:ilvl w:val="3"/>
+      </w:numPr>
+      <w:outlineLvl w:val="3"/>
+    </w:pPr>
+  </w:style>
+  <w:style w:type="paragraph" w:styleId="Heading5">
+    <w:name w:val="heading 5"/>
+    <w:basedOn w:val="ListNumber3"/>
+    <w:next w:val="Normal"/>
+    <w:qFormat/>
+    <w:pPr>
+      <w:numPr>
+        <w:ilvl w:val="4"/>
+        <w:numId w:val="1"/>
+      </w:numPr>
+      <w:spacing w:before="40" w:after="0"/>
+      <w:ind w:left="0" w:firstLine="0"/>
+      <w:jc w:val="left"/>
+      <w:outlineLvl w:val="4"/>
+    </w:pPr>
+    <w:rPr>
+      <w:i/>
+      <w:sz w:val="22"/>
+    </w:rPr>
+  </w:style>
+  <w:style w:type="paragraph" w:styleId="Heading6">
+    <w:name w:val="heading 6"/>
+    <w:basedOn w:val="Normal"/>
+    <w:next w:val="Normal"/>
+    <w:qFormat/>
+    <w:pPr>
+      <w:numPr>
+        <w:ilvl w:val="5"/>
+        <w:numId w:val="1"/>
+      </w:numPr>
+      <w:spacing w:before="240" w:after="60"/>
+      <w:outlineLvl w:val="5"/>
+    </w:pPr>
+    <w:rPr>
+      <w:rFonts w:ascii="Arial" w:hAnsi="Arial"/>
+      <w:i/>
+      <w:sz w:val="22"/>
+    </w:rPr>
+  </w:style>
+  <w:style w:type="paragraph" w:styleId="Heading7">
+    <w:name w:val="heading 7"/>
+    <w:basedOn w:val="Normal"/>
+    <w:next w:val="Normal"/>
+    <w:qFormat/>
+    <w:pPr>
+      <w:numPr>
+        <w:ilvl w:val="6"/>
+        <w:numId w:val="1"/>
+      </w:numPr>
+      <w:spacing w:before="240" w:after="60"/>
+      <w:outlineLvl w:val="6"/>
+    </w:pPr>
+    <w:rPr>
+      <w:rFonts w:ascii="Arial" w:hAnsi="Arial"/>
+    </w:rPr>
+  </w:style>
+  <w:style w:type="paragraph" w:styleId="Heading8">
+    <w:name w:val="heading 8"/>
+    <w:basedOn w:val="Normal"/>
+    <w:next w:val="Normal"/>
+    <w:qFormat/>
+    <w:pPr>
+      <w:numPr>
+        <w:ilvl w:val="7"/>
+        <w:numId w:val="1"/>
+      </w:numPr>
+      <w:spacing w:before="240" w:after="60"/>
+      <w:outlineLvl w:val="7"/>
+    </w:pPr>
+    <w:rPr>
+      <w:rFonts w:ascii="Arial" w:hAnsi="Arial"/>
+      <w:i/>
+    </w:rPr>
+  </w:style>
+  <w:style w:type="paragraph" w:styleId="Heading9">
+    <w:name w:val="heading 9"/>
+    <w:basedOn w:val="Normal"/>
+    <w:next w:val="Normal"/>
+    <w:qFormat/>
+    <w:pPr>
+      <w:numPr>
+        <w:ilvl w:val="8"/>
+        <w:numId w:val="1"/>
+      </w:numPr>
+      <w:spacing w:before="240" w:after="60"/>
+      <w:outlineLvl w:val="8"/>
+    </w:pPr>
+    <w:rPr>
+      <w:rFonts w:ascii="Arial" w:hAnsi="Arial"/>
+      <w:i/>
+    </w:rPr>
+  </w:style>
+  <w:style w:type="character" w:default="1" w:styleId="DefaultParagraphFont">
+    <w:name w:val="Default Paragraph Font"/>
+    <w:uiPriority w:val="1"/>
+    <w:semiHidden/>
+    <w:unhideWhenUsed/>
+  </w:style>
+  <w:style w:type="table" w:default="1" w:styleId="TableNormal">
+    <w:name w:val="Normal Table"/>
+    <w:uiPriority w:val="99"/>
+    <w:semiHidden/>
+    <w:unhideWhenUsed/>
+    <w:tblPr>
+      <w:tblInd w:w="0" w:type="dxa"/>
+      <w:tblCellMar>
+        <w:top w:w="0" w:type="dxa"/>
+        <w:left w:w="108" w:type="dxa"/>
+        <w:bottom w:w="0" w:type="dxa"/>
+        <w:right w:w="108" w:type="dxa"/>
+      </w:tblCellMar>
+    </w:tblPr>
+  </w:style>
+  <w:style w:type="numbering" w:default="1" w:styleId="NoList">
+    <w:name w:val="No List"/>
+    <w:uiPriority w:val="99"/>
+    <w:semiHidden/>
+    <w:unhideWhenUsed/>
+  </w:style>
+  <w:style w:type="character" w:styleId="FootnoteReference">
+    <w:name w:val="footnote reference"/>
+    <w:semiHidden/>
+    <w:rPr>
+      <w:rFonts w:ascii="Times New Roman" w:hAnsi="Times New Roman"/>
+      <w:sz w:val="18"/>
+      <w:vertAlign w:val="superscript"/>
+    </w:rPr>
+  </w:style>
+  <w:style w:type="paragraph" w:customStyle="1" w:styleId="Author">
+    <w:name w:val="Author"/>
+    <w:basedOn w:val="Normal"/>
+    <w:pPr>
+      <w:jc w:val="center"/>
+    </w:pPr>
+    <w:rPr>
+      <w:rFonts w:ascii="Helvetica" w:hAnsi="Helvetica"/>
+      <w:sz w:val="24"/>
+    </w:rPr>
+  </w:style>
+  <w:style w:type="paragraph" w:customStyle="1" w:styleId="Paper-Title">
+    <w:name w:val="Paper-Title"/>
+    <w:basedOn w:val="Normal"/>
+    <w:pPr>
+      <w:spacing w:after="120"/>
+      <w:jc w:val="center"/>
+    </w:pPr>
+    <w:rPr>
+      <w:rFonts w:ascii="Helvetica" w:hAnsi="Helvetica"/>
+      <w:b/>
+      <w:sz w:val="36"/>
+    </w:rPr>
+  </w:style>
+  <w:style w:type="paragraph" w:customStyle="1" w:styleId="Affiliations">
+    <w:name w:val="Affiliations"/>
+    <w:basedOn w:val="Normal"/>
+    <w:rsid w:val="00F5619A"/>
+    <w:pPr>
+      <w:spacing w:after="0"/>
+      <w:jc w:val="center"/>
+    </w:pPr>
+    <w:rPr>
+      <w:rFonts w:ascii="Helvetica" w:hAnsi="Helvetica"/>
+      <w:sz w:val="20"/>
+    </w:rPr>
+  </w:style>
+  <w:style w:type="paragraph" w:styleId="FootnoteText">
+    <w:name w:val="footnote text"/>
+    <w:basedOn w:val="Normal"/>
+    <w:semiHidden/>
+    <w:pPr>
+      <w:ind w:left="144" w:hanging="144"/>
+    </w:pPr>
+  </w:style>
+  <w:style w:type="paragraph" w:customStyle="1" w:styleId="Bullet">
+    <w:name w:val="Bullet"/>
+    <w:basedOn w:val="Normal"/>
+    <w:pPr>
+      <w:ind w:left="144" w:hanging="144"/>
+    </w:pPr>
+  </w:style>
+  <w:style w:type="paragraph" w:styleId="Footer">
+    <w:name w:val="footer"/>
+    <w:basedOn w:val="Normal"/>
+    <w:pPr>
+      <w:tabs>
+        <w:tab w:val="center" w:pos="4320"/>
+        <w:tab w:val="right" w:pos="8640"/>
+      </w:tabs>
+    </w:pPr>
+  </w:style>
+  <w:style w:type="paragraph" w:customStyle="1" w:styleId="E-Mail">
+    <w:name w:val="E-Mail"/>
+    <w:basedOn w:val="Author"/>
+    <w:pPr>
+      <w:spacing w:after="60"/>
+    </w:pPr>
+  </w:style>
+  <w:style w:type="paragraph" w:customStyle="1" w:styleId="Abstract">
+    <w:name w:val="Abstract"/>
+    <w:basedOn w:val="Heading1"/>
+    <w:pPr>
+      <w:numPr>
+        <w:numId w:val="0"/>
+      </w:numPr>
+      <w:spacing w:before="0" w:after="120"/>
+      <w:jc w:val="both"/>
+      <w:outlineLvl w:val="9"/>
+    </w:pPr>
+    <w:rPr>
+      <w:b w:val="0"/>
+      <w:sz w:val="18"/>
+    </w:rPr>
+  </w:style>
+  <w:style w:type="paragraph" w:styleId="ListNumber3">
+    <w:name w:val="List Number 3"/>
+    <w:basedOn w:val="Normal"/>
+    <w:pPr>
+      <w:ind w:left="1080" w:hanging="360"/>
+    </w:pPr>
+  </w:style>
+  <w:style w:type="paragraph" w:customStyle="1" w:styleId="Captions">
+    <w:name w:val="Captions"/>
+    <w:basedOn w:val="Normal"/>
+    <w:pPr>
+      <w:framePr w:w="4680" w:h="2160" w:hRule="exact" w:hSpace="187" w:wrap="around" w:hAnchor="text" w:yAlign="bottom" w:anchorLock="1"/>
+      <w:jc w:val="center"/>
+    </w:pPr>
+    <w:rPr>
+      <w:b/>
+    </w:rPr>
+  </w:style>
+  <w:style w:type="paragraph" w:customStyle="1" w:styleId="References">
+    <w:name w:val="References"/>
+    <w:basedOn w:val="Normal"/>
+    <w:pPr>
+      <w:numPr>
+        <w:numId w:val="2"/>
+      </w:numPr>
+      <w:jc w:val="left"/>
+    </w:pPr>
+  </w:style>
+  <w:style w:type="character" w:styleId="PageNumber">
+    <w:name w:val="page number"/>
+    <w:basedOn w:val="DefaultParagraphFont"/>
+  </w:style>
+  <w:style w:type="paragraph" w:styleId="BodyTextIndent">
+    <w:name w:val="Body Text Indent"/>
+    <w:basedOn w:val="Normal"/>
+    <w:pPr>
+      <w:spacing w:after="0"/>
+      <w:ind w:firstLine="360"/>
+    </w:pPr>
+  </w:style>
+  <w:style w:type="paragraph" w:styleId="DocumentMap">
+    <w:name w:val="Document Map"/>
+    <w:basedOn w:val="Normal"/>
+    <w:semiHidden/>
+    <w:pPr>
+      <w:shd w:val="clear" w:color="auto" w:fill="000080"/>
+    </w:pPr>
+    <w:rPr>
+      <w:rFonts w:ascii="Tahoma" w:hAnsi="Tahoma" w:cs="Tahoma"/>
+    </w:rPr>
+  </w:style>
+  <w:style w:type="paragraph" w:styleId="Caption">
+    <w:name w:val="caption"/>
+    <w:basedOn w:val="Normal"/>
+    <w:next w:val="Normal"/>
+    <w:qFormat/>
+    <w:pPr>
+      <w:jc w:val="center"/>
+    </w:pPr>
+    <w:rPr>
+      <w:rFonts w:cs="Miriam"/>
+      <w:b/>
+      <w:bCs/>
+      <w:szCs w:val="18"/>
+      <w:lang w:eastAsia="en-AU"/>
+    </w:rPr>
+  </w:style>
+  <w:style w:type="paragraph" w:styleId="BodyText">
+    <w:name w:val="Body Text"/>
+    <w:basedOn w:val="Normal"/>
+    <w:pPr>
+      <w:framePr w:w="4680" w:h="2112" w:hRule="exact" w:hSpace="187" w:wrap="around" w:vAnchor="page" w:hAnchor="page" w:x="1155" w:y="12245" w:anchorLock="1"/>
+      <w:spacing w:after="0"/>
+    </w:pPr>
+    <w:rPr>
+      <w:sz w:val="16"/>
+    </w:rPr>
+  </w:style>
+  <w:style w:type="character" w:styleId="Hyperlink">
+    <w:name w:val="Hyperlink"/>
+    <w:rPr>
+      <w:color w:val="0000FF"/>
+      <w:u w:val="single"/>
+    </w:rPr>
+  </w:style>
+  <w:style w:type="paragraph" w:styleId="Header">
+    <w:name w:val="header"/>
+    <w:basedOn w:val="Normal"/>
+    <w:pPr>
+      <w:tabs>
+        <w:tab w:val="center" w:pos="4320"/>
+        <w:tab w:val="right" w:pos="8640"/>
+      </w:tabs>
+    </w:pPr>
+  </w:style>
+  <w:style w:type="character" w:styleId="FollowedHyperlink">
+    <w:name w:val="FollowedHyperlink"/>
+    <w:rsid w:val="0062758A"/>
+    <w:rPr>
+      <w:color w:val="800080"/>
+      <w:u w:val="single"/>
+    </w:rPr>
+  </w:style>
+  <w:style w:type="character" w:styleId="Strong">
+    <w:name w:val="Strong"/>
+    <w:uiPriority w:val="22"/>
+    <w:qFormat/>
+    <w:rsid w:val="00B606DF"/>
+    <w:rPr>
+      <w:rFonts w:cs="Times New Roman"/>
+      <w:b/>
+      <w:bCs/>
+    </w:rPr>
+  </w:style>
+</w:styles>
+</file>
+
+<file path=word/stylesWithEffects.xml><?xml version="1.0" encoding="utf-8"?>
+<w:styles xmlns:wpc="http://schemas.microsoft.com/office/word/2010/wordprocessingCanvas" xmlns:mc="http://schemas.openxmlformats.org/markup-compatibility/2006" xmlns:o="urn:schemas-microsoft-com:office:office" xmlns:r="http://schemas.openxmlformats.org/officeDocument/2006/relationships" xmlns:m="http://schemas.openxmlformats.org/officeDocument/2006/math" xmlns:v="urn:schemas-microsoft-com:vml" xmlns:wp14="http://schemas.microsoft.com/office/word/2010/wordprocessingDrawing" xmlns:wp="http://schemas.openxmlformats.org/drawingml/2006/wordprocessingDrawing" xmlns:w10="urn:schemas-microsoft-com:office:word" xmlns:w="http://schemas.openxmlformats.org/wordprocessingml/2006/main" xmlns:w14="http://schemas.microsoft.com/office/word/2010/wordml" xmlns:wpg="http://schemas.microsoft.com/office/word/2010/wordprocessingGroup" xmlns:wpi="http://schemas.microsoft.com/office/word/2010/wordprocessingInk" xmlns:wne="http://schemas.microsoft.com/office/word/2006/wordml" xmlns:wps="http://schemas.microsoft.com/office/word/2010/wordprocessingShape" mc:Ignorable="w14 wp14">
+  <w:docDefaults>
+    <w:rPrDefault>
+      <w:rPr>
+        <w:rFonts w:ascii="Times New Roman" w:eastAsia="Times New Roman" w:hAnsi="Times New Roman" w:cs="Times New Roman"/>
+        <w:lang w:val="en-US" w:eastAsia="en-US" w:bidi="ar-SA"/>
+      </w:rPr>
+    </w:rPrDefault>
+    <w:pPrDefault/>
+  </w:docDefaults>
+  <w:latentStyles w:defLockedState="0" w:defUIPriority="0" w:defSemiHidden="1" w:defUnhideWhenUsed="1" w:defQFormat="0" w:count="267">
+    <w:lsdException w:name="Normal" w:semiHidden="0" w:unhideWhenUsed="0" w:qFormat="1"/>
+    <w:lsdException w:name="heading 1" w:semiHidden="0" w:unhideWhenUsed="0" w:qFormat="1"/>
+    <w:lsdException w:name="heading 2" w:semiHidden="0" w:unhideWhenUsed="0" w:qFormat="1"/>
+    <w:lsdException w:name="heading 3" w:semiHidden="0" w:unhideWhenUsed="0" w:qFormat="1"/>
+    <w:lsdException w:name="heading 4" w:semiHidden="0" w:unhideWhenUsed="0" w:qFormat="1"/>
+    <w:lsdException w:name="heading 5" w:semiHidden="0" w:unhideWhenUsed="0" w:qFormat="1"/>
+    <w:lsdException w:name="heading 6" w:semiHidden="0" w:unhideWhenUsed="0" w:qFormat="1"/>
+    <w:lsdException w:name="heading 7" w:qFormat="1"/>
+    <w:lsdException w:name="heading 8" w:qFormat="1"/>
+    <w:lsdException w:name="heading 9" w:qFormat="1"/>
+    <w:lsdException w:name="caption" w:qFormat="1"/>
+    <w:lsdException w:name="List Number" w:semiHidden="0" w:unhideWhenUsed="0"/>
+    <w:lsdException w:name="List 4" w:semiHidden="0" w:unhideWhenUsed="0"/>
+    <w:lsdException w:name="List 5" w:semiHidden="0" w:unhideWhenUsed="0"/>
+    <w:lsdException w:name="Title" w:semiHidden="0" w:unhideWhenUsed="0" w:qFormat="1"/>
+    <w:lsdException w:name="Subtitle" w:semiHidden="0" w:unhideWhenUsed="0" w:qFormat="1"/>
+    <w:lsdException w:name="Salutation" w:semiHidden="0" w:unhideWhenUsed="0"/>
+    <w:lsdException w:name="Date" w:semiHidden="0" w:unhideWhenUsed="0"/>
+    <w:lsdException w:name="Body Text First Indent" w:semiHidden="0" w:unhideWhenUsed="0"/>
+    <w:lsdException w:name="Strong" w:semiHidden="0" w:uiPriority="22" w:unhideWhenUsed="0" w:qFormat="1"/>
+    <w:lsdException w:name="Emphasis" w:semiHidden="0" w:unhideWhenUsed="0" w:qFormat="1"/>
+    <w:lsdException w:name="Table Grid" w:semiHidden="0" w:unhideWhenUsed="0"/>
+    <w:lsdException w:name="Placeholder Text" w:uiPriority="99" w:unhideWhenUsed="0"/>
+    <w:lsdException w:name="No Spacing" w:semiHidden="0" w:uiPriority="1" w:unhideWhenUsed="0" w:qFormat="1"/>
+    <w:lsdException w:name="Light Shading" w:semiHidden="0" w:uiPriority="60" w:unhideWhenUsed="0"/>
+    <w:lsdException w:name="Light List" w:semiHidden="0" w:uiPriority="61" w:unhideWhenUsed="0"/>
+    <w:lsdException w:name="Light Grid" w:semiHidden="0" w:uiPriority="62" w:unhideWhenUsed="0"/>
+    <w:lsdException w:name="Medium Shading 1" w:semiHidden="0" w:uiPriority="63" w:unhideWhenUsed="0"/>
+    <w:lsdException w:name="Medium Shading 2" w:semiHidden="0" w:uiPriority="64" w:unhideWhenUsed="0"/>
+    <w:lsdException w:name="Medium List 1" w:semiHidden="0" w:uiPriority="65" w:unhideWhenUsed="0"/>
+    <w:lsdException w:name="Medium List 2" w:semiHidden="0" w:uiPriority="66" w:unhideWhenUsed="0"/>
+    <w:lsdException w:name="Medium Grid 1" w:semiHidden="0" w:uiPriority="67" w:unhideWhenUsed="0"/>
+    <w:lsdException w:name="Medium Grid 2" w:semiHidden="0" w:uiPriority="68" w:unhideWhenUsed="0"/>
+    <w:lsdException w:name="Medium Grid 3" w:semiHidden="0" w:uiPriority="69" w:unhideWhenUsed="0"/>
+    <w:lsdException w:name="Dark List" w:semiHidden="0" w:uiPriority="70" w:unhideWhenUsed="0"/>
+    <w:lsdException w:name="Colorful Shading" w:semiHidden="0" w:uiPriority="71" w:unhideWhenUsed="0"/>
+    <w:lsdException w:name="Colorful List" w:semiHidden="0" w:uiPriority="72" w:unhideWhenUsed="0"/>
+    <w:lsdException w:name="Colorful Grid" w:semiHidden="0" w:uiPriority="73" w:unhideWhenUsed="0"/>
+    <w:lsdException w:name="Light Shading Accent 1" w:semiHidden="0" w:uiPriority="60" w:unhideWhenUsed="0"/>
+    <w:lsdException w:name="Light List Accent 1" w:semiHidden="0" w:uiPriority="61" w:unhideWhenUsed="0"/>
+    <w:lsdException w:name="Light Grid Accent 1" w:semiHidden="0" w:uiPriority="62" w:unhideWhenUsed="0"/>
+    <w:lsdException w:name="Medium Shading 1 Accent 1" w:semiHidden="0" w:uiPriority="63" w:unhideWhenUsed="0"/>
+    <w:lsdException w:name="Medium Shading 2 Accent 1" w:semiHidden="0" w:uiPriority="64" w:unhideWhenUsed="0"/>
+    <w:lsdException w:name="Medium List 1 Accent 1" w:semiHidden="0" w:uiPriority="65" w:unhideWhenUsed="0"/>
+    <w:lsdException w:name="Revision" w:uiPriority="99" w:unhideWhenUsed="0"/>
+    <w:lsdException w:name="List Paragraph" w:semiHidden="0" w:uiPriority="34" w:unhideWhenUsed="0" w:qFormat="1"/>
+    <w:lsdException w:name="Quote" w:semiHidden="0" w:uiPriority="29" w:unhideWhenUsed="0" w:qFormat="1"/>
+    <w:lsdException w:name="Intense Quote" w:semiHidden="0" w:uiPriority="30" w:unhideWhenUsed="0" w:qFormat="1"/>
+    <w:lsdException w:name="Medium List 2 Accent 1" w:semiHidden="0" w:uiPriority="66" w:unhideWhenUsed="0"/>
+    <w:lsdException w:name="Medium Grid 1 Accent 1" w:semiHidden="0" w:uiPriority="67" w:unhideWhenUsed="0"/>
+    <w:lsdException w:name="Medium Grid 2 Accent 1" w:semiHidden="0" w:uiPriority="68" w:unhideWhenUsed="0"/>
+    <w:lsdException w:name="Medium Grid 3 Accent 1" w:semiHidden="0" w:uiPriority="69" w:unhideWhenUsed="0"/>
+    <w:lsdException w:name="Dark List Accent 1" w:semiHidden="0" w:uiPriority="70" w:unhideWhenUsed="0"/>
+    <w:lsdException w:name="Colorful Shading Accent 1" w:semiHidden="0" w:uiPriority="71" w:unhideWhenUsed="0"/>
+    <w:lsdException w:name="Colorful List Accent 1" w:semiHidden="0" w:uiPriority="72" w:unhideWhenUsed="0"/>
+    <w:lsdException w:name="Colorful Grid Accent 1" w:semiHidden="0" w:uiPriority="73" w:unhideWhenUsed="0"/>
+    <w:lsdException w:name="Light Shading Accent 2" w:semiHidden="0" w:uiPriority="60" w:unhideWhenUsed="0"/>
+    <w:lsdException w:name="Light List Accent 2" w:semiHidden="0" w:uiPriority="61" w:unhideWhenUsed="0"/>
+    <w:lsdException w:name="Light Grid Accent 2" w:semiHidden="0" w:uiPriority="62" w:unhideWhenUsed="0"/>
+    <w:lsdException w:name="Medium Shading 1 Accent 2" w:semiHidden="0" w:uiPriority="63" w:unhideWhenUsed="0"/>
+    <w:lsdException w:name="Medium Shading 2 Accent 2" w:semiHidden="0" w:uiPriority="64" w:unhideWhenUsed="0"/>
+    <w:lsdException w:name="Medium List 1 Accent 2" w:semiHidden="0" w:uiPriority="65" w:unhideWhenUsed="0"/>
+    <w:lsdException w:name="Medium List 2 Accent 2" w:semiHidden="0" w:uiPriority="66" w:unhideWhenUsed="0"/>
+    <w:lsdException w:name="Medium Grid 1 Accent 2" w:semiHidden="0" w:uiPriority="67" w:unhideWhenUsed="0"/>
+    <w:lsdException w:name="Medium Grid 2 Accent 2" w:semiHidden="0" w:uiPriority="68" w:unhideWhenUsed="0"/>
+    <w:lsdException w:name="Medium Grid 3 Accent 2" w:semiHidden="0" w:uiPriority="69" w:unhideWhenUsed="0"/>
+    <w:lsdException w:name="Dark List Accent 2" w:semiHidden="0" w:uiPriority="70" w:unhideWhenUsed="0"/>
+    <w:lsdException w:name="Colorful Shading Accent 2" w:semiHidden="0" w:uiPriority="71" w:unhideWhenUsed="0"/>
+    <w:lsdException w:name="Colorful List Accent 2" w:semiHidden="0" w:uiPriority="72" w:unhideWhenUsed="0"/>
+    <w:lsdException w:name="Colorful Grid Accent 2" w:semiHidden="0" w:uiPriority="73" w:unhideWhenUsed="0"/>
+    <w:lsdException w:name="Light Shading Accent 3" w:semiHidden="0" w:uiPriority="60" w:unhideWhenUsed="0"/>
+    <w:lsdException w:name="Light List Accent 3" w:semiHidden="0" w:uiPriority="61" w:unhideWhenUsed="0"/>
+    <w:lsdException w:name="Light Grid Accent 3" w:semiHidden="0" w:uiPriority="62" w:unhideWhenUsed="0"/>
+    <w:lsdException w:name="Medium Shading 1 Accent 3" w:semiHidden="0" w:uiPriority="63" w:unhideWhenUsed="0"/>
+    <w:lsdException w:name="Medium Shading 2 Accent 3" w:semiHidden="0" w:uiPriority="64" w:unhideWhenUsed="0"/>
+    <w:lsdException w:name="Medium List 1 Accent 3" w:semiHidden="0" w:uiPriority="65" w:unhideWhenUsed="0"/>
+    <w:lsdException w:name="Medium List 2 Accent 3" w:semiHidden="0" w:uiPriority="66" w:unhideWhenUsed="0"/>
+    <w:lsdException w:name="Medium Grid 1 Accent 3" w:semiHidden="0" w:uiPriority="67" w:unhideWhenUsed="0"/>
+    <w:lsdException w:name="Medium Grid 2 Accent 3" w:semiHidden="0" w:uiPriority="68" w:unhideWhenUsed="0"/>
+    <w:lsdException w:name="Medium Grid 3 Accent 3" w:semiHidden="0" w:uiPriority="69" w:unhideWhenUsed="0"/>
+    <w:lsdException w:name="Dark List Accent 3" w:semiHidden="0" w:uiPriority="70" w:unhideWhenUsed="0"/>
+    <w:lsdException w:name="Colorful Shading Accent 3" w:semiHidden="0" w:uiPriority="71" w:unhideWhenUsed="0"/>
+    <w:lsdException w:name="Colorful List Accent 3" w:semiHidden="0" w:uiPriority="72" w:unhideWhenUsed="0"/>
+    <w:lsdException w:name="Colorful Grid Accent 3" w:semiHidden="0" w:uiPriority="73" w:unhideWhenUsed="0"/>
+    <w:lsdException w:name="Light Shading Accent 4" w:semiHidden="0" w:uiPriority="60" w:unhideWhenUsed="0"/>
+    <w:lsdException w:name="Light List Accent 4" w:semiHidden="0" w:uiPriority="61" w:unhideWhenUsed="0"/>
+    <w:lsdException w:name="Light Grid Accent 4" w:semiHidden="0" w:uiPriority="62" w:unhideWhenUsed="0"/>
+    <w:lsdException w:name="Medium Shading 1 Accent 4" w:semiHidden="0" w:uiPriority="63" w:unhideWhenUsed="0"/>
+    <w:lsdException w:name="Medium Shading 2 Accent 4" w:semiHidden="0" w:uiPriority="64" w:unhideWhenUsed="0"/>
+    <w:lsdException w:name="Medium List 1 Accent 4" w:semiHidden="0" w:uiPriority="65" w:unhideWhenUsed="0"/>
+    <w:lsdException w:name="Medium List 2 Accent 4" w:semiHidden="0" w:uiPriority="66" w:unhideWhenUsed="0"/>
+    <w:lsdException w:name="Medium Grid 1 Accent 4" w:semiHidden="0" w:uiPriority="67" w:unhideWhenUsed="0"/>
+    <w:lsdException w:name="Medium Grid 2 Accent 4" w:semiHidden="0" w:uiPriority="68" w:unhideWhenUsed="0"/>
+    <w:lsdException w:name="Medium Grid 3 Accent 4" w:semiHidden="0" w:uiPriority="69" w:unhideWhenUsed="0"/>
+    <w:lsdException w:name="Dark List Accent 4" w:semiHidden="0" w:uiPriority="70" w:unhideWhenUsed="0"/>
+    <w:lsdException w:name="Colorful Shading Accent 4" w:semiHidden="0" w:uiPriority="71" w:unhideWhenUsed="0"/>
+    <w:lsdException w:name="Colorful List Accent 4" w:semiHidden="0" w:uiPriority="72" w:unhideWhenUsed="0"/>
+    <w:lsdException w:name="Colorful Grid Accent 4" w:semiHidden="0" w:uiPriority="73" w:unhideWhenUsed="0"/>
+    <w:lsdException w:name="Light Shading Accent 5" w:semiHidden="0" w:uiPriority="60" w:unhideWhenUsed="0"/>
+    <w:lsdException w:name="Light List Accent 5" w:semiHidden="0" w:uiPriority="61" w:unhideWhenUsed="0"/>
+    <w:lsdException w:name="Light Grid Accent 5" w:semiHidden="0" w:uiPriority="62" w:unhideWhenUsed="0"/>
+    <w:lsdException w:name="Medium Shading 1 Accent 5" w:semiHidden="0" w:uiPriority="63" w:unhideWhenUsed="0"/>
+    <w:lsdException w:name="Medium Shading 2 Accent 5" w:semiHidden="0" w:uiPriority="64" w:unhideWhenUsed="0"/>
+    <w:lsdException w:name="Medium List 1 Accent 5" w:semiHidden="0" w:uiPriority="65" w:unhideWhenUsed="0"/>
+    <w:lsdException w:name="Medium List 2 Accent 5" w:semiHidden="0" w:uiPriority="66" w:unhideWhenUsed="0"/>
+    <w:lsdException w:name="Medium Grid 1 Accent 5" w:semiHidden="0" w:uiPriority="67" w:unhideWhenUsed="0"/>
+    <w:lsdException w:name="Medium Grid 2 Accent 5" w:semiHidden="0" w:uiPriority="68" w:unhideWhenUsed="0"/>
+    <w:lsdException w:name="Medium Grid 3 Accent 5" w:semiHidden="0" w:uiPriority="69" w:unhideWhenUsed="0"/>
+    <w:lsdException w:name="Dark List Accent 5" w:semiHidden="0" w:uiPriority="70" w:unhideWhenUsed="0"/>
+    <w:lsdException w:name="Colorful Shading Accent 5" w:semiHidden="0" w:uiPriority="71" w:unhideWhenUsed="0"/>
+    <w:lsdException w:name="Colorful List Accent 5" w:semiHidden="0" w:uiPriority="72" w:unhideWhenUsed="0"/>
+    <w:lsdException w:name="Colorful Grid Accent 5" w:semiHidden="0" w:uiPriority="73" w:unhideWhenUsed="0"/>
+    <w:lsdException w:name="Light Shading Accent 6" w:semiHidden="0" w:uiPriority="60" w:unhideWhenUsed="0"/>
+    <w:lsdException w:name="Light List Accent 6" w:semiHidden="0" w:uiPriority="61" w:unhideWhenUsed="0"/>
+    <w:lsdException w:name="Light Grid Accent 6" w:semiHidden="0" w:uiPriority="62" w:unhideWhenUsed="0"/>
+    <w:lsdException w:name="Medium Shading 1 Accent 6" w:semiHidden="0" w:uiPriority="63" w:unhideWhenUsed="0"/>
+    <w:lsdException w:name="Medium Shading 2 Accent 6" w:semiHidden="0" w:uiPriority="64" w:unhideWhenUsed="0"/>
+    <w:lsdException w:name="Medium List 1 Accent 6" w:semiHidden="0" w:uiPriority="65" w:unhideWhenUsed="0"/>
+    <w:lsdException w:name="Medium List 2 Accent 6" w:semiHidden="0" w:uiPriority="66" w:unhideWhenUsed="0"/>
+    <w:lsdException w:name="Medium Grid 1 Accent 6" w:semiHidden="0" w:uiPriority="67" w:unhideWhenUsed="0"/>
+    <w:lsdException w:name="Medium Grid 2 Accent 6" w:semiHidden="0" w:uiPriority="68" w:unhideWhenUsed="0"/>
+    <w:lsdException w:name="Medium Grid 3 Accent 6" w:semiHidden="0" w:uiPriority="69" w:unhideWhenUsed="0"/>
+    <w:lsdException w:name="Dark List Accent 6" w:semiHidden="0" w:uiPriority="70" w:unhideWhenUsed="0"/>
+    <w:lsdException w:name="Colorful Shading Accent 6" w:semiHidden="0" w:uiPriority="71" w:unhideWhenUsed="0"/>
+    <w:lsdException w:name="Colorful List Accent 6" w:semiHidden="0" w:uiPriority="72" w:unhideWhenUsed="0"/>
+    <w:lsdException w:name="Colorful Grid Accent 6" w:semiHidden="0" w:uiPriority="73" w:unhideWhenUsed="0"/>
+    <w:lsdException w:name="Subtle Emphasis" w:semiHidden="0" w:uiPriority="19" w:unhideWhenUsed="0" w:qFormat="1"/>
+    <w:lsdException w:name="Intense Emphasis" w:semiHidden="0" w:uiPriority="21" w:unhideWhenUsed="0" w:qFormat="1"/>
+    <w:lsdException w:name="Subtle Reference" w:semiHidden="0" w:uiPriority="31" w:unhideWhenUsed="0" w:qFormat="1"/>
+    <w:lsdException w:name="Intense Reference" w:semiHidden="0" w:uiPriority="32" w:unhideWhenUsed="0" w:qFormat="1"/>
+    <w:lsdException w:name="Book Title" w:semiHidden="0" w:uiPriority="33" w:unhideWhenUsed="0" w:qFormat="1"/>
+    <w:lsdException w:name="Bibliography" w:uiPriority="37"/>
+    <w:lsdException w:name="TOC Heading" w:uiPriority="39" w:qFormat="1"/>
   </w:latentStyles>
   <w:style w:type="paragraph" w:default="1" w:styleId="Normal">
     <w:name w:val="Normal"/>
@@ -3592,7 +4511,7 @@
 </file>
 
 <file path=customXml/itemProps1.xml><?xml version="1.0" encoding="utf-8"?>
-<ds:datastoreItem xmlns:ds="http://schemas.openxmlformats.org/officeDocument/2006/customXml" ds:itemID="{D9543391-B969-44EB-A419-27DD78E817F7}">
+<ds:datastoreItem xmlns:ds="http://schemas.openxmlformats.org/officeDocument/2006/customXml" ds:itemID="{B8D753AF-C408-4441-B474-DE4A1AEDBB7E}">
   <ds:schemaRefs>
     <ds:schemaRef ds:uri="http://schemas.openxmlformats.org/officeDocument/2006/bibliography"/>
   </ds:schemaRefs>

</xml_diff>